<commit_message>
use openbabel to convert cif file to xyz to avoid using SMART library.
</commit_message>
<xml_diff>
--- a/GOMC_Software_Requirements3.docx
+++ b/GOMC_Software_Requirements3.docx
@@ -46,12 +46,7 @@
         <w:t xml:space="preserve"> </w:t>
       </w:r>
       <w:r>
-        <w:t xml:space="preserve">is strongly </w:t>
-      </w:r>
-      <w:bookmarkStart w:id="0" w:name="_GoBack"/>
-      <w:bookmarkEnd w:id="0"/>
-      <w:r>
-        <w:t xml:space="preserve">recommended to download and install the following software and </w:t>
+        <w:t xml:space="preserve">is strongly recommended to download and install the following software and </w:t>
       </w:r>
       <w:r>
         <w:t xml:space="preserve">confirm </w:t>
@@ -3408,11 +3403,11 @@
         </w:numPr>
         <w:ind w:left="0" w:hanging="360"/>
       </w:pPr>
-      <w:bookmarkStart w:id="1" w:name="_Toc536631646"/>
+      <w:bookmarkStart w:id="0" w:name="_Toc536631646"/>
       <w:r>
         <w:t>Homebrew (Only macOS)</w:t>
       </w:r>
-      <w:bookmarkEnd w:id="1"/>
+      <w:bookmarkEnd w:id="0"/>
     </w:p>
     <w:p>
       <w:pPr>
@@ -3498,11 +3493,11 @@
         </w:numPr>
         <w:ind w:left="0" w:hanging="360"/>
       </w:pPr>
-      <w:bookmarkStart w:id="2" w:name="_Toc536631647"/>
+      <w:bookmarkStart w:id="1" w:name="_Toc536631647"/>
       <w:r>
         <w:t>Git</w:t>
       </w:r>
-      <w:bookmarkEnd w:id="2"/>
+      <w:bookmarkEnd w:id="1"/>
     </w:p>
     <w:p>
       <w:pPr>
@@ -3596,12 +3591,12 @@
         </w:numPr>
         <w:ind w:left="0" w:hanging="547"/>
       </w:pPr>
-      <w:bookmarkStart w:id="3" w:name="_Toc536631648"/>
+      <w:bookmarkStart w:id="2" w:name="_Toc536631648"/>
       <w:r>
         <w:lastRenderedPageBreak/>
         <w:t>Install on macOS</w:t>
       </w:r>
-      <w:bookmarkEnd w:id="3"/>
+      <w:bookmarkEnd w:id="2"/>
     </w:p>
     <w:p>
       <w:pPr>
@@ -3928,14 +3923,14 @@
         </w:numPr>
         <w:ind w:left="0" w:hanging="547"/>
       </w:pPr>
-      <w:bookmarkStart w:id="4" w:name="_Toc536631649"/>
+      <w:bookmarkStart w:id="3" w:name="_Toc536631649"/>
       <w:r>
         <w:t>Install on GNU/Linux</w:t>
       </w:r>
       <w:r>
         <w:t xml:space="preserve"> (CentOS)</w:t>
       </w:r>
-      <w:bookmarkEnd w:id="4"/>
+      <w:bookmarkEnd w:id="3"/>
     </w:p>
     <w:p>
       <w:pPr>
@@ -4012,11 +4007,11 @@
         </w:numPr>
         <w:ind w:left="0" w:hanging="547"/>
       </w:pPr>
-      <w:bookmarkStart w:id="5" w:name="_Toc536631650"/>
+      <w:bookmarkStart w:id="4" w:name="_Toc536631650"/>
       <w:r>
         <w:t>Install on GNU/Linux (Fedora)</w:t>
       </w:r>
-      <w:bookmarkEnd w:id="5"/>
+      <w:bookmarkEnd w:id="4"/>
     </w:p>
     <w:p>
       <w:pPr>
@@ -4064,11 +4059,11 @@
         </w:numPr>
         <w:ind w:left="0" w:hanging="547"/>
       </w:pPr>
-      <w:bookmarkStart w:id="6" w:name="_Toc536631651"/>
+      <w:bookmarkStart w:id="5" w:name="_Toc536631651"/>
       <w:r>
         <w:t>Install on GNU/Linux (Ubuntu)</w:t>
       </w:r>
-      <w:bookmarkEnd w:id="6"/>
+      <w:bookmarkEnd w:id="5"/>
     </w:p>
     <w:p>
       <w:pPr>
@@ -4108,7 +4103,7 @@
         </w:numPr>
         <w:ind w:left="0" w:hanging="360"/>
       </w:pPr>
-      <w:bookmarkStart w:id="7" w:name="_Toc536631652"/>
+      <w:bookmarkStart w:id="6" w:name="_Toc536631652"/>
       <w:proofErr w:type="spellStart"/>
       <w:r>
         <w:t>gcc</w:t>
@@ -4117,7 +4112,7 @@
       <w:r>
         <w:t xml:space="preserve"> and g++</w:t>
       </w:r>
-      <w:bookmarkEnd w:id="7"/>
+      <w:bookmarkEnd w:id="6"/>
     </w:p>
     <w:p>
       <w:pPr>
@@ -4204,11 +4199,11 @@
         </w:numPr>
         <w:ind w:left="0" w:hanging="547"/>
       </w:pPr>
-      <w:bookmarkStart w:id="8" w:name="_Toc536631653"/>
+      <w:bookmarkStart w:id="7" w:name="_Toc536631653"/>
       <w:r>
         <w:t>Install on macOS</w:t>
       </w:r>
-      <w:bookmarkEnd w:id="8"/>
+      <w:bookmarkEnd w:id="7"/>
     </w:p>
     <w:p>
       <w:pPr>
@@ -4263,11 +4258,11 @@
         </w:numPr>
         <w:ind w:left="0" w:hanging="547"/>
       </w:pPr>
-      <w:bookmarkStart w:id="9" w:name="_Toc536631654"/>
+      <w:bookmarkStart w:id="8" w:name="_Toc536631654"/>
       <w:r>
         <w:t>Install on GNU/Linux (CentOS)</w:t>
       </w:r>
-      <w:bookmarkEnd w:id="9"/>
+      <w:bookmarkEnd w:id="8"/>
     </w:p>
     <w:p>
       <w:pPr>
@@ -4334,11 +4329,11 @@
         </w:numPr>
         <w:ind w:left="0" w:hanging="547"/>
       </w:pPr>
-      <w:bookmarkStart w:id="10" w:name="_Toc536631655"/>
+      <w:bookmarkStart w:id="9" w:name="_Toc536631655"/>
       <w:r>
         <w:t>Install on GNU/Linux (Fedora)</w:t>
       </w:r>
-      <w:bookmarkEnd w:id="10"/>
+      <w:bookmarkEnd w:id="9"/>
     </w:p>
     <w:p>
       <w:pPr>
@@ -4405,11 +4400,11 @@
         </w:numPr>
         <w:ind w:left="0" w:hanging="547"/>
       </w:pPr>
-      <w:bookmarkStart w:id="11" w:name="_Toc536631656"/>
+      <w:bookmarkStart w:id="10" w:name="_Toc536631656"/>
       <w:r>
         <w:t>Install on GNU/Linux (Ubuntu)</w:t>
       </w:r>
-      <w:bookmarkEnd w:id="11"/>
+      <w:bookmarkEnd w:id="10"/>
     </w:p>
     <w:p>
       <w:pPr>
@@ -4507,7 +4502,7 @@
         </w:numPr>
         <w:ind w:left="0" w:hanging="547"/>
       </w:pPr>
-      <w:bookmarkStart w:id="12" w:name="_Toc536631657"/>
+      <w:bookmarkStart w:id="11" w:name="_Toc536631657"/>
       <w:proofErr w:type="spellStart"/>
       <w:r>
         <w:t>g</w:t>
@@ -4515,7 +4510,7 @@
       <w:r>
         <w:t>fortran</w:t>
       </w:r>
-      <w:bookmarkEnd w:id="12"/>
+      <w:bookmarkEnd w:id="11"/>
       <w:proofErr w:type="spellEnd"/>
     </w:p>
     <w:p>
@@ -4672,11 +4667,11 @@
         </w:numPr>
         <w:ind w:left="0" w:hanging="547"/>
       </w:pPr>
-      <w:bookmarkStart w:id="13" w:name="_Toc536631658"/>
+      <w:bookmarkStart w:id="12" w:name="_Toc536631658"/>
       <w:r>
         <w:t>Install on macOS</w:t>
       </w:r>
-      <w:bookmarkEnd w:id="13"/>
+      <w:bookmarkEnd w:id="12"/>
     </w:p>
     <w:p>
       <w:pPr>
@@ -4987,11 +4982,11 @@
         </w:numPr>
         <w:ind w:left="0" w:hanging="547"/>
       </w:pPr>
-      <w:bookmarkStart w:id="14" w:name="_Toc536631659"/>
+      <w:bookmarkStart w:id="13" w:name="_Toc536631659"/>
       <w:r>
         <w:t>Install on GNU/Linux (CentOS)</w:t>
       </w:r>
-      <w:bookmarkEnd w:id="14"/>
+      <w:bookmarkEnd w:id="13"/>
     </w:p>
     <w:p>
       <w:pPr>
@@ -5044,11 +5039,11 @@
         </w:numPr>
         <w:ind w:left="0" w:hanging="547"/>
       </w:pPr>
-      <w:bookmarkStart w:id="15" w:name="_Toc536631660"/>
+      <w:bookmarkStart w:id="14" w:name="_Toc536631660"/>
       <w:r>
         <w:t>Install on GNU/Linux (Fedora)</w:t>
       </w:r>
-      <w:bookmarkEnd w:id="15"/>
+      <w:bookmarkEnd w:id="14"/>
     </w:p>
     <w:p>
       <w:pPr>
@@ -5106,11 +5101,11 @@
         </w:numPr>
         <w:ind w:left="0" w:hanging="547"/>
       </w:pPr>
-      <w:bookmarkStart w:id="16" w:name="_Toc536631661"/>
+      <w:bookmarkStart w:id="15" w:name="_Toc536631661"/>
       <w:r>
         <w:t>Install on GNU/Linux (Ubuntu)</w:t>
       </w:r>
-      <w:bookmarkEnd w:id="16"/>
+      <w:bookmarkEnd w:id="15"/>
     </w:p>
     <w:p>
       <w:pPr>
@@ -5160,7 +5155,7 @@
         </w:numPr>
         <w:ind w:left="0" w:hanging="360"/>
       </w:pPr>
-      <w:bookmarkStart w:id="17" w:name="_Toc536631662"/>
+      <w:bookmarkStart w:id="16" w:name="_Toc536631662"/>
       <w:proofErr w:type="spellStart"/>
       <w:r>
         <w:t>CMake</w:t>
@@ -5169,7 +5164,7 @@
       <w:r>
         <w:t>:</w:t>
       </w:r>
-      <w:bookmarkEnd w:id="17"/>
+      <w:bookmarkEnd w:id="16"/>
     </w:p>
     <w:p>
       <w:pPr>
@@ -5342,14 +5337,14 @@
           <w:rFonts w:eastAsia="Times New Roman"/>
         </w:rPr>
       </w:pPr>
-      <w:bookmarkStart w:id="18" w:name="_Toc536631663"/>
+      <w:bookmarkStart w:id="17" w:name="_Toc536631663"/>
       <w:r>
         <w:rPr>
           <w:rFonts w:eastAsia="Times New Roman"/>
         </w:rPr>
         <w:t>Install on macOS:</w:t>
       </w:r>
-      <w:bookmarkEnd w:id="18"/>
+      <w:bookmarkEnd w:id="17"/>
     </w:p>
     <w:p>
       <w:pPr>
@@ -5470,11 +5465,11 @@
         </w:numPr>
         <w:ind w:left="0" w:hanging="547"/>
       </w:pPr>
-      <w:bookmarkStart w:id="19" w:name="_Toc536631664"/>
+      <w:bookmarkStart w:id="18" w:name="_Toc536631664"/>
       <w:r>
         <w:t>Install on GNU/Linux:</w:t>
       </w:r>
-      <w:bookmarkEnd w:id="19"/>
+      <w:bookmarkEnd w:id="18"/>
     </w:p>
     <w:p>
       <w:pPr>
@@ -5671,11 +5666,11 @@
         </w:numPr>
         <w:ind w:left="0" w:hanging="547"/>
       </w:pPr>
-      <w:bookmarkStart w:id="20" w:name="_Toc536631665"/>
+      <w:bookmarkStart w:id="19" w:name="_Toc536631665"/>
       <w:r>
         <w:t>Install on GNU/Linux (Fedora)</w:t>
       </w:r>
-      <w:bookmarkEnd w:id="20"/>
+      <w:bookmarkEnd w:id="19"/>
     </w:p>
     <w:p>
       <w:pPr>
@@ -5816,11 +5811,11 @@
         </w:numPr>
         <w:ind w:left="0" w:hanging="547"/>
       </w:pPr>
-      <w:bookmarkStart w:id="21" w:name="_Toc536631666"/>
+      <w:bookmarkStart w:id="20" w:name="_Toc536631666"/>
       <w:r>
         <w:t>Install on GNU/Linux (Ubuntu)</w:t>
       </w:r>
-      <w:bookmarkEnd w:id="21"/>
+      <w:bookmarkEnd w:id="20"/>
     </w:p>
     <w:p>
       <w:pPr>
@@ -5952,11 +5947,11 @@
         </w:numPr>
         <w:ind w:left="0" w:hanging="360"/>
       </w:pPr>
-      <w:bookmarkStart w:id="22" w:name="_Toc536631667"/>
+      <w:bookmarkStart w:id="21" w:name="_Toc536631667"/>
       <w:r>
         <w:t>PACKMOL:</w:t>
       </w:r>
-      <w:bookmarkEnd w:id="22"/>
+      <w:bookmarkEnd w:id="21"/>
     </w:p>
     <w:p>
       <w:pPr>
@@ -6186,11 +6181,11 @@
         </w:numPr>
         <w:ind w:left="0" w:hanging="547"/>
       </w:pPr>
-      <w:bookmarkStart w:id="23" w:name="_Toc536631668"/>
+      <w:bookmarkStart w:id="22" w:name="_Toc536631668"/>
       <w:r>
         <w:t>Install on macOS or GNU/Linux:</w:t>
       </w:r>
-      <w:bookmarkEnd w:id="23"/>
+      <w:bookmarkEnd w:id="22"/>
     </w:p>
     <w:p>
       <w:pPr>
@@ -6466,11 +6461,11 @@
         </w:numPr>
         <w:ind w:left="0" w:hanging="360"/>
       </w:pPr>
-      <w:bookmarkStart w:id="24" w:name="_Toc536631669"/>
+      <w:bookmarkStart w:id="23" w:name="_Toc536631669"/>
       <w:r>
         <w:t>VMD:</w:t>
       </w:r>
-      <w:bookmarkEnd w:id="24"/>
+      <w:bookmarkEnd w:id="23"/>
     </w:p>
     <w:p>
       <w:pPr>
@@ -6768,7 +6763,7 @@
           <w:rFonts w:eastAsia="Times New Roman"/>
         </w:rPr>
       </w:pPr>
-      <w:bookmarkStart w:id="25" w:name="_Toc536631670"/>
+      <w:bookmarkStart w:id="24" w:name="_Toc536631670"/>
       <w:r>
         <w:rPr>
           <w:rFonts w:eastAsia="Times New Roman"/>
@@ -6781,7 +6776,7 @@
         </w:rPr>
         <w:t>:</w:t>
       </w:r>
-      <w:bookmarkEnd w:id="25"/>
+      <w:bookmarkEnd w:id="24"/>
     </w:p>
     <w:p>
       <w:pPr>
@@ -7153,14 +7148,14 @@
         </w:numPr>
         <w:ind w:left="0" w:hanging="547"/>
       </w:pPr>
-      <w:bookmarkStart w:id="26" w:name="_Toc536631671"/>
+      <w:bookmarkStart w:id="25" w:name="_Toc536631671"/>
       <w:r>
         <w:t>Install on GNU/Linux</w:t>
       </w:r>
       <w:r>
         <w:t>:</w:t>
       </w:r>
-      <w:bookmarkEnd w:id="26"/>
+      <w:bookmarkEnd w:id="25"/>
     </w:p>
     <w:p>
       <w:pPr>
@@ -7539,11 +7534,20 @@
         </w:numPr>
         <w:ind w:left="0" w:hanging="360"/>
       </w:pPr>
-      <w:bookmarkStart w:id="27" w:name="_Toc536631672"/>
-      <w:r>
-        <w:t>Anaconda 2.7</w:t>
-      </w:r>
-      <w:bookmarkEnd w:id="27"/>
+      <w:bookmarkStart w:id="26" w:name="_Toc536631672"/>
+      <w:r>
+        <w:t xml:space="preserve">Anaconda </w:t>
+      </w:r>
+      <w:r>
+        <w:t>(</w:t>
+      </w:r>
+      <w:r>
+        <w:t>2.7</w:t>
+      </w:r>
+      <w:bookmarkEnd w:id="26"/>
+      <w:r>
+        <w:t xml:space="preserve"> or 3.7)</w:t>
+      </w:r>
     </w:p>
     <w:p>
       <w:pPr>
@@ -7589,12 +7593,12 @@
         </w:numPr>
         <w:ind w:left="0" w:hanging="360"/>
       </w:pPr>
-      <w:bookmarkStart w:id="28" w:name="_Toc536631673"/>
+      <w:bookmarkStart w:id="27" w:name="_Toc536631673"/>
       <w:proofErr w:type="spellStart"/>
       <w:r>
         <w:t>Pymatgen</w:t>
       </w:r>
-      <w:bookmarkEnd w:id="28"/>
+      <w:bookmarkEnd w:id="27"/>
       <w:proofErr w:type="spellEnd"/>
     </w:p>
     <w:p>
@@ -7614,6 +7618,14 @@
       </w:r>
       <w:r>
         <w:t xml:space="preserve"> </w:t>
+      </w:r>
+      <w:proofErr w:type="spellStart"/>
+      <w:r>
+        <w:t>Pymatgen</w:t>
+      </w:r>
+      <w:proofErr w:type="spellEnd"/>
+      <w:r>
+        <w:t xml:space="preserve"> is used to extend unit cell to generate supercell.</w:t>
       </w:r>
     </w:p>
     <w:p>
@@ -7633,7 +7645,7 @@
         </w:numPr>
         <w:ind w:left="0" w:hanging="547"/>
       </w:pPr>
-      <w:bookmarkStart w:id="29" w:name="_Toc536631674"/>
+      <w:bookmarkStart w:id="28" w:name="_Toc536631674"/>
       <w:r>
         <w:t xml:space="preserve">Install </w:t>
       </w:r>
@@ -7649,7 +7661,7 @@
       <w:r>
         <w:t>/Linux/MacOS</w:t>
       </w:r>
-      <w:bookmarkEnd w:id="29"/>
+      <w:bookmarkEnd w:id="28"/>
     </w:p>
     <w:p>
       <w:pPr>
@@ -7716,11 +7728,11 @@
         </w:numPr>
         <w:ind w:left="0" w:hanging="540"/>
       </w:pPr>
-      <w:bookmarkStart w:id="30" w:name="_Toc536631675"/>
+      <w:bookmarkStart w:id="29" w:name="_Toc536631675"/>
       <w:r>
         <w:t>Install Eigen</w:t>
       </w:r>
-      <w:bookmarkEnd w:id="30"/>
+      <w:bookmarkEnd w:id="29"/>
     </w:p>
     <w:p>
       <w:pPr>
@@ -7779,14 +7791,14 @@
           <w:szCs w:val="32"/>
         </w:rPr>
       </w:pPr>
-      <w:bookmarkStart w:id="31" w:name="_Toc536631676"/>
+      <w:bookmarkStart w:id="30" w:name="_Toc536631676"/>
       <w:r>
         <w:t>Install on GNU/Linux</w:t>
       </w:r>
       <w:r>
         <w:t>/MacOS</w:t>
       </w:r>
-      <w:bookmarkEnd w:id="31"/>
+      <w:bookmarkEnd w:id="30"/>
     </w:p>
     <w:p>
       <w:pPr>
@@ -7809,6 +7821,7 @@
           <w:sz w:val="21"/>
           <w:szCs w:val="21"/>
         </w:rPr>
+        <w:lastRenderedPageBreak/>
         <w:t xml:space="preserve">$ </w:t>
       </w:r>
       <w:r>
@@ -7828,7 +7841,6 @@
         <w:ind w:firstLine="0"/>
       </w:pPr>
       <w:r>
-        <w:lastRenderedPageBreak/>
         <w:t>next, open a terminal within the resulting directory and type the following commands</w:t>
       </w:r>
       <w:r>
@@ -7934,24 +7946,56 @@
         </w:numPr>
         <w:ind w:left="0" w:hanging="540"/>
       </w:pPr>
-      <w:bookmarkStart w:id="32" w:name="_Toc536631677"/>
+      <w:bookmarkStart w:id="31" w:name="_Toc536631677"/>
       <w:r>
         <w:t>Open Babel</w:t>
       </w:r>
+      <w:bookmarkEnd w:id="31"/>
+    </w:p>
+    <w:p>
+      <w:pPr>
+        <w:ind w:firstLine="0"/>
+      </w:pPr>
+      <w:r>
+        <w:t>Open Babel is a software for editing materials and converting between different file types</w:t>
+      </w:r>
+      <w:r>
+        <w:t>.</w:t>
+      </w:r>
+      <w:r>
+        <w:t xml:space="preserve"> </w:t>
+      </w:r>
+      <w:r>
+        <w:t xml:space="preserve">Using </w:t>
+      </w:r>
+      <w:proofErr w:type="spellStart"/>
+      <w:r>
+        <w:t>openbabel</w:t>
+      </w:r>
+      <w:proofErr w:type="spellEnd"/>
+      <w:r>
+        <w:t>, supercell *.</w:t>
+      </w:r>
+      <w:proofErr w:type="spellStart"/>
+      <w:r>
+        <w:t>cif</w:t>
+      </w:r>
+      <w:proofErr w:type="spellEnd"/>
+      <w:r>
+        <w:t xml:space="preserve"> file is converted to *.</w:t>
+      </w:r>
+      <w:proofErr w:type="spellStart"/>
+      <w:r>
+        <w:t>xyz</w:t>
+      </w:r>
+      <w:proofErr w:type="spellEnd"/>
+      <w:r>
+        <w:t xml:space="preserve"> file format for further modification in VMD. </w:t>
+      </w:r>
+      <w:bookmarkStart w:id="32" w:name="_GoBack"/>
       <w:bookmarkEnd w:id="32"/>
-    </w:p>
-    <w:p>
-      <w:pPr>
-        <w:ind w:firstLine="0"/>
-      </w:pPr>
-      <w:r>
-        <w:t>Open Babel is a software for editing materials and converting between different file types</w:t>
-      </w:r>
-      <w:r>
-        <w:t>.</w:t>
-      </w:r>
-      <w:r>
-        <w:t xml:space="preserve"> Compiling Open Babel also requires a </w:t>
+      <w:r>
+        <w:t xml:space="preserve">Compiling Open Babel also requires a </w:t>
       </w:r>
       <w:proofErr w:type="spellStart"/>
       <w:r>
@@ -8007,13 +8051,7 @@
         <w:t xml:space="preserve">The latest version of Open Babel can be </w:t>
       </w:r>
       <w:r>
-        <w:t xml:space="preserve">install using anaconda. </w:t>
-      </w:r>
-      <w:r>
-        <w:t>Copy the following command to your terminal</w:t>
-      </w:r>
-      <w:r>
-        <w:t xml:space="preserve"> to install </w:t>
+        <w:t xml:space="preserve">install using anaconda. Copy the following command to your terminal to install </w:t>
       </w:r>
       <w:proofErr w:type="spellStart"/>
       <w:r>
@@ -8203,6 +8241,7 @@
         <w:ind w:firstLine="0"/>
       </w:pPr>
       <w:r>
+        <w:lastRenderedPageBreak/>
         <w:t>Compile the GOMC by running the following command in your terminal:</w:t>
       </w:r>
     </w:p>
@@ -8213,7 +8252,6 @@
         <w:ind w:firstLine="0"/>
       </w:pPr>
       <w:r>
-        <w:lastRenderedPageBreak/>
         <w:t>$ ./</w:t>
       </w:r>
       <w:r>
@@ -8265,34 +8303,7 @@
         <w:ind w:firstLine="0"/>
       </w:pPr>
       <w:r>
-        <w:t>We can access the workshop materials and high throughput screening script,</w:t>
-      </w:r>
-      <w:r>
-        <w:t xml:space="preserve"> </w:t>
-      </w:r>
-      <w:r>
-        <w:t xml:space="preserve">by </w:t>
-      </w:r>
-      <w:r>
-        <w:t>clon</w:t>
-      </w:r>
-      <w:r>
-        <w:t xml:space="preserve">ing </w:t>
-      </w:r>
-      <w:r>
-        <w:t xml:space="preserve"> </w:t>
-      </w:r>
-      <w:r>
-        <w:t>Workshop</w:t>
-      </w:r>
-      <w:r>
-        <w:t xml:space="preserve"> from GitHub. Navigate your terminal, where you wish to </w:t>
-      </w:r>
-      <w:r>
-        <w:t>clone workshop</w:t>
-      </w:r>
-      <w:r>
-        <w:t>. Copy the following command to your terminal.</w:t>
+        <w:t>We can access the workshop materials and high throughput screening script, by cloning  Workshop from GitHub. Navigate your terminal, where you wish to clone workshop. Copy the following command to your terminal.</w:t>
       </w:r>
     </w:p>
     <w:p>
@@ -8318,16 +8329,7 @@
         <w:ind w:firstLine="0"/>
       </w:pPr>
       <w:r>
-        <w:t xml:space="preserve">Change your directory to </w:t>
-      </w:r>
-      <w:r>
-        <w:t>Workshop</w:t>
-      </w:r>
-      <w:r>
-        <w:t xml:space="preserve"> and </w:t>
-      </w:r>
-      <w:r>
-        <w:t>change your branch to high throughput screening branch (HTS) by executing the following command in your terminal.</w:t>
+        <w:t>Change your directory to Workshop and change your branch to high throughput screening branch (HTS) by executing the following command in your terminal.</w:t>
       </w:r>
     </w:p>
     <w:p>
@@ -8375,13 +8377,7 @@
         <w:t>! You are ready to use GOMC</w:t>
       </w:r>
       <w:r>
-        <w:t xml:space="preserve"> and </w:t>
-      </w:r>
-      <w:r>
-        <w:t>high throughput screening</w:t>
-      </w:r>
-      <w:r>
-        <w:t xml:space="preserve"> script</w:t>
+        <w:t xml:space="preserve"> and high throughput screening script</w:t>
       </w:r>
       <w:r>
         <w:t>.</w:t>
@@ -10948,7 +10944,7 @@
 </file>
 
 <file path=customXml/itemProps1.xml><?xml version="1.0" encoding="utf-8"?>
-<ds:datastoreItem xmlns:ds="http://schemas.openxmlformats.org/officeDocument/2006/customXml" ds:itemID="{47D9E786-0995-4B4E-A6F8-FA5B7A70FBE4}">
+<ds:datastoreItem xmlns:ds="http://schemas.openxmlformats.org/officeDocument/2006/customXml" ds:itemID="{7EE0DCFE-08CA-DD46-A108-30F572292A96}">
   <ds:schemaRefs>
     <ds:schemaRef ds:uri="http://schemas.openxmlformats.org/officeDocument/2006/bibliography"/>
   </ds:schemaRefs>

</xml_diff>

<commit_message>
openbabel and pymatgen cannot handle the the atom name that is not in periodic table. Instead op open babel, and pymatgen, I am using python code to generate XYZ file for MOFs. All features are working.
</commit_message>
<xml_diff>
--- a/GOMC_Software_Requirements3.docx
+++ b/GOMC_Software_Requirements3.docx
@@ -7554,23 +7554,22 @@
         <w:ind w:firstLine="0"/>
       </w:pPr>
       <w:r>
-        <w:t xml:space="preserve">Using anaconda software such as </w:t>
-      </w:r>
-      <w:proofErr w:type="spellStart"/>
-      <w:r>
-        <w:t>Pymatgen</w:t>
-      </w:r>
-      <w:proofErr w:type="spellEnd"/>
-      <w:r>
-        <w:t xml:space="preserve"> and </w:t>
-      </w:r>
-      <w:proofErr w:type="spellStart"/>
-      <w:r>
-        <w:t>Openbabel</w:t>
-      </w:r>
-      <w:proofErr w:type="spellEnd"/>
-      <w:r>
-        <w:t xml:space="preserve"> can be installed. In addition, anaconda provides python, which the high throughput screening script is written. To install anaconda download the </w:t>
+        <w:t>To use the</w:t>
+      </w:r>
+      <w:r>
+        <w:t xml:space="preserve"> high throughput screening </w:t>
+      </w:r>
+      <w:r>
+        <w:t>code,</w:t>
+      </w:r>
+      <w:r>
+        <w:t xml:space="preserve"> </w:t>
+      </w:r>
+      <w:r>
+        <w:t xml:space="preserve"> python need to be installed</w:t>
+      </w:r>
+      <w:r>
+        <w:t xml:space="preserve">. To install anaconda download the </w:t>
       </w:r>
       <w:hyperlink r:id="rId27" w:history="1">
         <w:r>
@@ -7593,520 +7592,11 @@
         </w:numPr>
         <w:ind w:left="0" w:hanging="360"/>
       </w:pPr>
-      <w:bookmarkStart w:id="27" w:name="_Toc536631673"/>
-      <w:proofErr w:type="spellStart"/>
-      <w:r>
-        <w:t>Pymatgen</w:t>
+      <w:bookmarkStart w:id="27" w:name="_Toc536631679"/>
+      <w:r>
+        <w:t>GOMC</w:t>
       </w:r>
       <w:bookmarkEnd w:id="27"/>
-      <w:proofErr w:type="spellEnd"/>
-    </w:p>
-    <w:p>
-      <w:pPr>
-        <w:ind w:firstLine="0"/>
-        <w:rPr>
-          <w:rFonts w:cstheme="minorHAnsi"/>
-        </w:rPr>
-      </w:pPr>
-      <w:proofErr w:type="spellStart"/>
-      <w:r>
-        <w:t>Pymatgen</w:t>
-      </w:r>
-      <w:proofErr w:type="spellEnd"/>
-      <w:r>
-        <w:t xml:space="preserve"> is a Python library used to analyze materials that can edit molecules and structures.</w:t>
-      </w:r>
-      <w:r>
-        <w:t xml:space="preserve"> </w:t>
-      </w:r>
-      <w:proofErr w:type="spellStart"/>
-      <w:r>
-        <w:t>Pymatgen</w:t>
-      </w:r>
-      <w:proofErr w:type="spellEnd"/>
-      <w:r>
-        <w:t xml:space="preserve"> is used to extend unit cell to generate supercell.</w:t>
-      </w:r>
-    </w:p>
-    <w:p>
-      <w:pPr>
-        <w:ind w:firstLine="0"/>
-        <w:rPr>
-          <w:rFonts w:cstheme="minorHAnsi"/>
-        </w:rPr>
-      </w:pPr>
-    </w:p>
-    <w:p>
-      <w:pPr>
-        <w:pStyle w:val="Heading2"/>
-        <w:numPr>
-          <w:ilvl w:val="1"/>
-          <w:numId w:val="1"/>
-        </w:numPr>
-        <w:ind w:left="0" w:hanging="547"/>
-      </w:pPr>
-      <w:bookmarkStart w:id="28" w:name="_Toc536631674"/>
-      <w:r>
-        <w:t xml:space="preserve">Install </w:t>
-      </w:r>
-      <w:r>
-        <w:t>on</w:t>
-      </w:r>
-      <w:r>
-        <w:t xml:space="preserve"> G</w:t>
-      </w:r>
-      <w:r>
-        <w:t>NU</w:t>
-      </w:r>
-      <w:r>
-        <w:t>/Linux/MacOS</w:t>
-      </w:r>
-      <w:bookmarkEnd w:id="28"/>
-    </w:p>
-    <w:p>
-      <w:pPr>
-        <w:ind w:firstLine="0"/>
-      </w:pPr>
-      <w:r>
-        <w:t xml:space="preserve">To install the </w:t>
-      </w:r>
-      <w:proofErr w:type="spellStart"/>
-      <w:r>
-        <w:t>Pymatgen</w:t>
-      </w:r>
-      <w:proofErr w:type="spellEnd"/>
-      <w:r>
-        <w:t xml:space="preserve"> package, simply open terminal and type the following command:</w:t>
-      </w:r>
-    </w:p>
-    <w:p>
-      <w:pPr>
-        <w:pStyle w:val="NoSpacing"/>
-        <w:wordWrap/>
-        <w:ind w:firstLine="0"/>
-      </w:pPr>
-      <w:r>
-        <w:rPr>
-          <w:rStyle w:val="HTMLCode"/>
-          <w:rFonts w:ascii="Monaco" w:hAnsi="Monaco"/>
-          <w:sz w:val="21"/>
-          <w:szCs w:val="21"/>
-        </w:rPr>
-        <w:t xml:space="preserve">$ </w:t>
-      </w:r>
-      <w:proofErr w:type="spellStart"/>
-      <w:r>
-        <w:t>conda</w:t>
-      </w:r>
-      <w:proofErr w:type="spellEnd"/>
-      <w:r>
-        <w:t xml:space="preserve"> install </w:t>
-      </w:r>
-      <w:r>
-        <w:t xml:space="preserve">--channel </w:t>
-      </w:r>
-      <w:proofErr w:type="spellStart"/>
-      <w:r>
-        <w:t>matsci</w:t>
-      </w:r>
-      <w:proofErr w:type="spellEnd"/>
-      <w:r>
-        <w:t xml:space="preserve"> </w:t>
-      </w:r>
-      <w:proofErr w:type="spellStart"/>
-      <w:r>
-        <w:t>pymatgen</w:t>
-      </w:r>
-      <w:proofErr w:type="spellEnd"/>
-    </w:p>
-    <w:p>
-      <w:pPr>
-        <w:pStyle w:val="Heading1"/>
-        <w:numPr>
-          <w:ilvl w:val="0"/>
-          <w:numId w:val="1"/>
-        </w:numPr>
-        <w:ind w:left="0" w:hanging="540"/>
-      </w:pPr>
-      <w:bookmarkStart w:id="29" w:name="_Toc536631675"/>
-      <w:r>
-        <w:t>Install Eigen</w:t>
-      </w:r>
-      <w:bookmarkEnd w:id="29"/>
-    </w:p>
-    <w:p>
-      <w:pPr>
-        <w:ind w:firstLine="0"/>
-      </w:pPr>
-      <w:r>
-        <w:t xml:space="preserve">Eigen is a </w:t>
-      </w:r>
-      <w:proofErr w:type="spellStart"/>
-      <w:r>
-        <w:t>c++</w:t>
-      </w:r>
-      <w:proofErr w:type="spellEnd"/>
-      <w:r>
-        <w:t xml:space="preserve"> library for linear algebra that is required to successfully install Open Babel</w:t>
-      </w:r>
-      <w:r>
-        <w:t>, specifically the python bindings for Open Babel.</w:t>
-      </w:r>
-      <w:r>
-        <w:t xml:space="preserve"> The latest version of Eigen can be </w:t>
-      </w:r>
-      <w:r>
-        <w:t>downloaded</w:t>
-      </w:r>
-      <w:r>
-        <w:t xml:space="preserve"> </w:t>
-      </w:r>
-      <w:hyperlink r:id="rId28" w:anchor="Download" w:history="1">
-        <w:r>
-          <w:rPr>
-            <w:rStyle w:val="Hyperlink"/>
-          </w:rPr>
-          <w:t>here</w:t>
-        </w:r>
-      </w:hyperlink>
-      <w:r>
-        <w:t>.</w:t>
-      </w:r>
-    </w:p>
-    <w:p>
-      <w:pPr>
-        <w:ind w:firstLine="0"/>
-      </w:pPr>
-    </w:p>
-    <w:p>
-      <w:pPr>
-        <w:pStyle w:val="Heading2"/>
-        <w:numPr>
-          <w:ilvl w:val="1"/>
-          <w:numId w:val="1"/>
-        </w:numPr>
-        <w:ind w:left="0" w:hanging="630"/>
-        <w:rPr>
-          <w:sz w:val="32"/>
-          <w:szCs w:val="32"/>
-        </w:rPr>
-      </w:pPr>
-      <w:bookmarkStart w:id="30" w:name="_Toc536631676"/>
-      <w:r>
-        <w:t>Install on GNU/Linux</w:t>
-      </w:r>
-      <w:r>
-        <w:t>/MacOS</w:t>
-      </w:r>
-      <w:bookmarkEnd w:id="30"/>
-    </w:p>
-    <w:p>
-      <w:pPr>
-        <w:ind w:firstLine="0"/>
-      </w:pPr>
-      <w:r>
-        <w:t>First, unzip the compressed file that was downloaded using the following command.</w:t>
-      </w:r>
-    </w:p>
-    <w:p>
-      <w:pPr>
-        <w:pStyle w:val="NoSpacing"/>
-        <w:wordWrap/>
-        <w:ind w:firstLine="0"/>
-      </w:pPr>
-      <w:r>
-        <w:rPr>
-          <w:rStyle w:val="HTMLCode"/>
-          <w:rFonts w:ascii="Monaco" w:hAnsi="Monaco"/>
-          <w:sz w:val="21"/>
-          <w:szCs w:val="21"/>
-        </w:rPr>
-        <w:lastRenderedPageBreak/>
-        <w:t xml:space="preserve">$ </w:t>
-      </w:r>
-      <w:r>
-        <w:t xml:space="preserve">tar </w:t>
-      </w:r>
-      <w:proofErr w:type="spellStart"/>
-      <w:r>
-        <w:t>zxf</w:t>
-      </w:r>
-      <w:proofErr w:type="spellEnd"/>
-      <w:r>
-        <w:t xml:space="preserve"> &lt;filename.tar.gz&gt;</w:t>
-      </w:r>
-    </w:p>
-    <w:p>
-      <w:pPr>
-        <w:ind w:firstLine="0"/>
-      </w:pPr>
-      <w:r>
-        <w:t>next, open a terminal within the resulting directory and type the following commands</w:t>
-      </w:r>
-      <w:r>
-        <w:t xml:space="preserve"> to compile Eigen</w:t>
-      </w:r>
-      <w:r>
-        <w:t>:</w:t>
-      </w:r>
-    </w:p>
-    <w:p>
-      <w:pPr>
-        <w:pStyle w:val="NoSpacing"/>
-        <w:wordWrap/>
-        <w:ind w:firstLine="0"/>
-        <w:rPr>
-          <w:rStyle w:val="HTMLCode"/>
-          <w:rFonts w:ascii="Monaco" w:hAnsi="Monaco"/>
-          <w:sz w:val="21"/>
-          <w:szCs w:val="21"/>
-        </w:rPr>
-      </w:pPr>
-      <w:r>
-        <w:rPr>
-          <w:rStyle w:val="HTMLCode"/>
-          <w:rFonts w:ascii="Monaco" w:hAnsi="Monaco"/>
-          <w:sz w:val="21"/>
-          <w:szCs w:val="21"/>
-        </w:rPr>
-        <w:t>$ cd filename</w:t>
-      </w:r>
-    </w:p>
-    <w:p>
-      <w:pPr>
-        <w:pStyle w:val="NoSpacing"/>
-        <w:wordWrap/>
-        <w:ind w:firstLine="0"/>
-        <w:rPr>
-          <w:rFonts w:eastAsiaTheme="minorHAnsi"/>
-        </w:rPr>
-      </w:pPr>
-      <w:r>
-        <w:rPr>
-          <w:rStyle w:val="HTMLCode"/>
-          <w:rFonts w:ascii="Monaco" w:hAnsi="Monaco"/>
-          <w:sz w:val="21"/>
-          <w:szCs w:val="21"/>
-        </w:rPr>
-        <w:t xml:space="preserve">$ </w:t>
-      </w:r>
-      <w:proofErr w:type="spellStart"/>
-      <w:r>
-        <w:t>mkdir</w:t>
-      </w:r>
-      <w:proofErr w:type="spellEnd"/>
-      <w:r>
-        <w:t xml:space="preserve"> build</w:t>
-      </w:r>
-    </w:p>
-    <w:p>
-      <w:pPr>
-        <w:pStyle w:val="NoSpacing"/>
-        <w:wordWrap/>
-        <w:ind w:firstLine="0"/>
-      </w:pPr>
-      <w:r>
-        <w:t>$ cd build</w:t>
-      </w:r>
-    </w:p>
-    <w:p>
-      <w:pPr>
-        <w:pStyle w:val="NoSpacing"/>
-        <w:wordWrap/>
-        <w:ind w:firstLine="0"/>
-      </w:pPr>
-      <w:r>
-        <w:t xml:space="preserve">$ </w:t>
-      </w:r>
-      <w:proofErr w:type="spellStart"/>
-      <w:r>
-        <w:t>cmake</w:t>
-      </w:r>
-      <w:proofErr w:type="spellEnd"/>
-      <w:r>
-        <w:t xml:space="preserve"> ../</w:t>
-      </w:r>
-    </w:p>
-    <w:p>
-      <w:pPr>
-        <w:pStyle w:val="NoSpacing"/>
-        <w:wordWrap/>
-        <w:ind w:firstLine="0"/>
-      </w:pPr>
-      <w:r>
-        <w:t>$ make Install</w:t>
-      </w:r>
-    </w:p>
-    <w:p>
-      <w:pPr>
-        <w:pStyle w:val="Heading1"/>
-        <w:numPr>
-          <w:ilvl w:val="0"/>
-          <w:numId w:val="1"/>
-        </w:numPr>
-        <w:ind w:left="0" w:hanging="540"/>
-      </w:pPr>
-      <w:bookmarkStart w:id="31" w:name="_Toc536631677"/>
-      <w:r>
-        <w:t>Open Babel</w:t>
-      </w:r>
-      <w:bookmarkEnd w:id="31"/>
-    </w:p>
-    <w:p>
-      <w:pPr>
-        <w:ind w:firstLine="0"/>
-      </w:pPr>
-      <w:r>
-        <w:t>Open Babel is a software for editing materials and converting between different file types</w:t>
-      </w:r>
-      <w:r>
-        <w:t>.</w:t>
-      </w:r>
-      <w:r>
-        <w:t xml:space="preserve"> </w:t>
-      </w:r>
-      <w:r>
-        <w:t xml:space="preserve">Using </w:t>
-      </w:r>
-      <w:proofErr w:type="spellStart"/>
-      <w:r>
-        <w:t>openbabel</w:t>
-      </w:r>
-      <w:proofErr w:type="spellEnd"/>
-      <w:r>
-        <w:t>, supercell *.</w:t>
-      </w:r>
-      <w:proofErr w:type="spellStart"/>
-      <w:r>
-        <w:t>cif</w:t>
-      </w:r>
-      <w:proofErr w:type="spellEnd"/>
-      <w:r>
-        <w:t xml:space="preserve"> file is converted to *.</w:t>
-      </w:r>
-      <w:proofErr w:type="spellStart"/>
-      <w:r>
-        <w:t>xyz</w:t>
-      </w:r>
-      <w:proofErr w:type="spellEnd"/>
-      <w:r>
-        <w:t xml:space="preserve"> file format for further modification in VMD. </w:t>
-      </w:r>
-      <w:bookmarkStart w:id="32" w:name="_GoBack"/>
-      <w:bookmarkEnd w:id="32"/>
-      <w:r>
-        <w:t xml:space="preserve">Compiling Open Babel also requires a </w:t>
-      </w:r>
-      <w:proofErr w:type="spellStart"/>
-      <w:r>
-        <w:t>c++</w:t>
-      </w:r>
-      <w:proofErr w:type="spellEnd"/>
-      <w:r>
-        <w:t xml:space="preserve"> compiler and </w:t>
-      </w:r>
-      <w:proofErr w:type="spellStart"/>
-      <w:r>
-        <w:t>cmake</w:t>
-      </w:r>
-      <w:proofErr w:type="spellEnd"/>
-      <w:r>
-        <w:t>, which are mentioned above.</w:t>
-      </w:r>
-    </w:p>
-    <w:p>
-      <w:pPr>
-        <w:ind w:firstLine="0"/>
-      </w:pPr>
-    </w:p>
-    <w:p>
-      <w:pPr>
-        <w:pStyle w:val="Heading2"/>
-        <w:numPr>
-          <w:ilvl w:val="1"/>
-          <w:numId w:val="1"/>
-        </w:numPr>
-        <w:ind w:left="0" w:hanging="630"/>
-      </w:pPr>
-      <w:bookmarkStart w:id="33" w:name="_Toc536631678"/>
-      <w:r>
-        <w:t>Install</w:t>
-      </w:r>
-      <w:r>
-        <w:t xml:space="preserve"> Open Babel</w:t>
-      </w:r>
-      <w:r>
-        <w:t xml:space="preserve"> on GNU/Linux</w:t>
-      </w:r>
-      <w:r>
-        <w:t>/MacOS</w:t>
-      </w:r>
-      <w:bookmarkEnd w:id="33"/>
-    </w:p>
-    <w:p>
-      <w:pPr>
-        <w:ind w:firstLine="0"/>
-      </w:pPr>
-      <w:r>
-        <w:t xml:space="preserve">The latest version of Open Babel can be </w:t>
-      </w:r>
-      <w:r>
-        <w:t xml:space="preserve">install using anaconda. Copy the following command to your terminal to install </w:t>
-      </w:r>
-      <w:proofErr w:type="spellStart"/>
-      <w:r>
-        <w:t>openbabel</w:t>
-      </w:r>
-      <w:proofErr w:type="spellEnd"/>
-      <w:r>
-        <w:t>.</w:t>
-      </w:r>
-    </w:p>
-    <w:p>
-      <w:pPr>
-        <w:pStyle w:val="NoSpacing"/>
-        <w:wordWrap/>
-        <w:ind w:firstLine="0"/>
-      </w:pPr>
-      <w:r>
-        <w:t xml:space="preserve">$ </w:t>
-      </w:r>
-      <w:proofErr w:type="spellStart"/>
-      <w:r>
-        <w:t>conda</w:t>
-      </w:r>
-      <w:proofErr w:type="spellEnd"/>
-      <w:r>
-        <w:t xml:space="preserve"> install --channel </w:t>
-      </w:r>
-      <w:proofErr w:type="spellStart"/>
-      <w:r>
-        <w:t>openbabel</w:t>
-      </w:r>
-      <w:proofErr w:type="spellEnd"/>
-      <w:r>
-        <w:t xml:space="preserve"> </w:t>
-      </w:r>
-      <w:proofErr w:type="spellStart"/>
-      <w:r>
-        <w:t>openbabel</w:t>
-      </w:r>
-      <w:proofErr w:type="spellEnd"/>
-    </w:p>
-    <w:p>
-      <w:pPr>
-        <w:pStyle w:val="Heading1"/>
-        <w:numPr>
-          <w:ilvl w:val="0"/>
-          <w:numId w:val="1"/>
-        </w:numPr>
-        <w:ind w:left="-90" w:hanging="450"/>
-      </w:pPr>
-      <w:bookmarkStart w:id="34" w:name="_Toc536631679"/>
-      <w:r>
-        <w:t>GOMC</w:t>
-      </w:r>
-      <w:bookmarkEnd w:id="34"/>
     </w:p>
     <w:p>
       <w:pPr>
@@ -8172,7 +7662,7 @@
       <w:r>
         <w:t xml:space="preserve">$ git clone </w:t>
       </w:r>
-      <w:hyperlink r:id="rId29" w:history="1">
+      <w:hyperlink r:id="rId28" w:history="1">
         <w:r>
           <w:rPr>
             <w:rStyle w:val="Hyperlink"/>
@@ -8241,7 +7731,6 @@
         <w:ind w:firstLine="0"/>
       </w:pPr>
       <w:r>
-        <w:lastRenderedPageBreak/>
         <w:t>Compile the GOMC by running the following command in your terminal:</w:t>
       </w:r>
     </w:p>
@@ -8290,20 +7779,25 @@
           <w:ilvl w:val="0"/>
           <w:numId w:val="1"/>
         </w:numPr>
-        <w:ind w:left="-90" w:hanging="450"/>
-      </w:pPr>
-      <w:bookmarkStart w:id="35" w:name="_Toc536631680"/>
+        <w:ind w:left="0" w:hanging="540"/>
+      </w:pPr>
+      <w:bookmarkStart w:id="28" w:name="_Toc536631680"/>
       <w:r>
         <w:t>High throughput screening</w:t>
       </w:r>
-      <w:bookmarkEnd w:id="35"/>
-    </w:p>
-    <w:p>
-      <w:pPr>
-        <w:ind w:firstLine="0"/>
-      </w:pPr>
-      <w:r>
-        <w:t>We can access the workshop materials and high throughput screening script, by cloning  Workshop from GitHub. Navigate your terminal, where you wish to clone workshop. Copy the following command to your terminal.</w:t>
+      <w:bookmarkEnd w:id="28"/>
+    </w:p>
+    <w:p>
+      <w:pPr>
+        <w:ind w:firstLine="0"/>
+      </w:pPr>
+      <w:r>
+        <w:t>We can access the workshop materials and high throughput screening script, by cloning  Workshop from GitHub. Navigate your terminal, where you wish to clone workshop. Copy the followi</w:t>
+      </w:r>
+      <w:bookmarkStart w:id="29" w:name="_GoBack"/>
+      <w:bookmarkEnd w:id="29"/>
+      <w:r>
+        <w:t>ng command to your terminal.</w:t>
       </w:r>
     </w:p>
     <w:p>
@@ -8315,7 +7809,7 @@
       <w:r>
         <w:t xml:space="preserve">$ git clone </w:t>
       </w:r>
-      <w:hyperlink r:id="rId30" w:history="1">
+      <w:hyperlink r:id="rId29" w:history="1">
         <w:r>
           <w:rPr>
             <w:rStyle w:val="Hyperlink"/>
@@ -8390,8 +7884,8 @@
     </w:p>
     <w:p/>
     <w:sectPr>
-      <w:footerReference w:type="even" r:id="rId31"/>
-      <w:footerReference w:type="default" r:id="rId32"/>
+      <w:footerReference w:type="even" r:id="rId30"/>
+      <w:footerReference w:type="default" r:id="rId31"/>
       <w:pgSz w:w="12240" w:h="15840" w:code="1"/>
       <w:pgMar w:top="1440" w:right="1440" w:bottom="1440" w:left="1440" w:header="720" w:footer="720" w:gutter="0"/>
       <w:cols w:space="720"/>
@@ -10944,7 +10438,7 @@
 </file>
 
 <file path=customXml/itemProps1.xml><?xml version="1.0" encoding="utf-8"?>
-<ds:datastoreItem xmlns:ds="http://schemas.openxmlformats.org/officeDocument/2006/customXml" ds:itemID="{7EE0DCFE-08CA-DD46-A108-30F572292A96}">
+<ds:datastoreItem xmlns:ds="http://schemas.openxmlformats.org/officeDocument/2006/customXml" ds:itemID="{BB0467DC-65F2-E945-8845-F63D8C79EB2D}">
   <ds:schemaRefs>
     <ds:schemaRef ds:uri="http://schemas.openxmlformats.org/officeDocument/2006/bibliography"/>
   </ds:schemaRefs>

</xml_diff>

<commit_message>
Organizing Error output. Update the software requirement doc.
</commit_message>
<xml_diff>
--- a/GOMC_Software_Requirements3.docx
+++ b/GOMC_Software_Requirements3.docx
@@ -1664,7 +1664,23 @@
                 <w:rFonts w:eastAsiaTheme="minorHAnsi"/>
                 <w:noProof/>
               </w:rPr>
-              <w:t>CMake:</w:t>
+              <w:t>CMa</w:t>
+            </w:r>
+            <w:r>
+              <w:rPr>
+                <w:rStyle w:val="Hyperlink"/>
+                <w:rFonts w:eastAsiaTheme="minorHAnsi"/>
+                <w:noProof/>
+              </w:rPr>
+              <w:t>k</w:t>
+            </w:r>
+            <w:r>
+              <w:rPr>
+                <w:rStyle w:val="Hyperlink"/>
+                <w:rFonts w:eastAsiaTheme="minorHAnsi"/>
+                <w:noProof/>
+              </w:rPr>
+              <w:t>e:</w:t>
             </w:r>
             <w:r>
               <w:rPr>
@@ -3619,15 +3635,7 @@
         <w:ind w:firstLine="0"/>
       </w:pPr>
       <w:r>
-        <w:t xml:space="preserve">$ </w:t>
-      </w:r>
-      <w:proofErr w:type="spellStart"/>
-      <w:r>
-        <w:t>xcode</w:t>
-      </w:r>
-      <w:proofErr w:type="spellEnd"/>
-      <w:r>
-        <w:t>-select --install</w:t>
+        <w:t>$ xcode-select --install</w:t>
       </w:r>
     </w:p>
     <w:p>
@@ -3973,29 +3981,7 @@
           <w:sz w:val="21"/>
           <w:szCs w:val="21"/>
         </w:rPr>
-        <w:t xml:space="preserve">$ </w:t>
-      </w:r>
-      <w:proofErr w:type="spellStart"/>
-      <w:r>
-        <w:rPr>
-          <w:rStyle w:val="HTMLCode"/>
-          <w:rFonts w:ascii="Monaco" w:hAnsi="Monaco"/>
-          <w:color w:val="3A3A3A"/>
-          <w:sz w:val="21"/>
-          <w:szCs w:val="21"/>
-        </w:rPr>
-        <w:t>sudo</w:t>
-      </w:r>
-      <w:proofErr w:type="spellEnd"/>
-      <w:r>
-        <w:rPr>
-          <w:rStyle w:val="HTMLCode"/>
-          <w:rFonts w:ascii="Monaco" w:hAnsi="Monaco"/>
-          <w:color w:val="3A3A3A"/>
-          <w:sz w:val="21"/>
-          <w:szCs w:val="21"/>
-        </w:rPr>
-        <w:t xml:space="preserve"> yum install git</w:t>
+        <w:t>$ sudo yum install git</w:t>
       </w:r>
     </w:p>
     <w:p>
@@ -4028,23 +4014,7 @@
         <w:ind w:firstLine="0"/>
       </w:pPr>
       <w:r>
-        <w:t xml:space="preserve">$ </w:t>
-      </w:r>
-      <w:proofErr w:type="spellStart"/>
-      <w:r>
-        <w:t>sudo</w:t>
-      </w:r>
-      <w:proofErr w:type="spellEnd"/>
-      <w:r>
-        <w:t xml:space="preserve"> </w:t>
-      </w:r>
-      <w:proofErr w:type="spellStart"/>
-      <w:r>
-        <w:t>dnf</w:t>
-      </w:r>
-      <w:proofErr w:type="spellEnd"/>
-      <w:r>
-        <w:t xml:space="preserve"> </w:t>
+        <w:t xml:space="preserve">$ sudo dnf </w:t>
       </w:r>
       <w:r>
         <w:t>install git</w:t>
@@ -4080,15 +4050,7 @@
         <w:ind w:firstLine="0"/>
       </w:pPr>
       <w:r>
-        <w:t xml:space="preserve">$ </w:t>
-      </w:r>
-      <w:proofErr w:type="spellStart"/>
-      <w:r>
-        <w:t>sudo</w:t>
-      </w:r>
-      <w:proofErr w:type="spellEnd"/>
-      <w:r>
-        <w:t xml:space="preserve"> </w:t>
+        <w:t xml:space="preserve">$ sudo </w:t>
       </w:r>
       <w:r>
         <w:t>apt-get install git</w:t>
@@ -4104,13 +4066,8 @@
         <w:ind w:left="0" w:hanging="360"/>
       </w:pPr>
       <w:bookmarkStart w:id="6" w:name="_Toc536631652"/>
-      <w:proofErr w:type="spellStart"/>
-      <w:r>
-        <w:t>gcc</w:t>
-      </w:r>
-      <w:proofErr w:type="spellEnd"/>
-      <w:r>
-        <w:t xml:space="preserve"> and g++</w:t>
+      <w:r>
+        <w:t>gcc and g++</w:t>
       </w:r>
       <w:bookmarkEnd w:id="6"/>
     </w:p>
@@ -4118,13 +4075,8 @@
       <w:pPr>
         <w:ind w:firstLine="0"/>
       </w:pPr>
-      <w:proofErr w:type="spellStart"/>
-      <w:r>
-        <w:t>gcc</w:t>
-      </w:r>
-      <w:proofErr w:type="spellEnd"/>
-      <w:r>
-        <w:t xml:space="preserve"> and g++ are the C and C++ compilers of GNU Compiler Collection (GCC). It is required to install these two compilers </w:t>
+      <w:r>
+        <w:t xml:space="preserve">gcc and g++ are the C and C++ compilers of GNU Compiler Collection (GCC). It is required to install these two compilers </w:t>
       </w:r>
       <w:r>
         <w:t>to compile GOMC.</w:t>
@@ -4145,15 +4097,7 @@
         <w:ind w:firstLine="0"/>
       </w:pPr>
       <w:r>
-        <w:t xml:space="preserve">$ </w:t>
-      </w:r>
-      <w:proofErr w:type="spellStart"/>
-      <w:r>
-        <w:t>gcc</w:t>
-      </w:r>
-      <w:proofErr w:type="spellEnd"/>
-      <w:r>
-        <w:t xml:space="preserve"> --version</w:t>
+        <w:t>$ gcc --version</w:t>
       </w:r>
     </w:p>
     <w:p>
@@ -4181,13 +4125,8 @@
         <w:wordWrap/>
         <w:ind w:firstLine="0"/>
       </w:pPr>
-      <w:proofErr w:type="spellStart"/>
-      <w:r>
-        <w:t>gcc</w:t>
-      </w:r>
-      <w:proofErr w:type="spellEnd"/>
-      <w:r>
-        <w:t xml:space="preserve"> (GCC) 4.4.7 20120313 (Red Hat 4.4.7-11)</w:t>
+      <w:r>
+        <w:t>gcc (GCC) 4.4.7 20120313 (Red Hat 4.4.7-11)</w:t>
       </w:r>
     </w:p>
     <w:p>
@@ -4231,13 +4170,8 @@
       <w:r>
         <w:t xml:space="preserve">$ </w:t>
       </w:r>
-      <w:proofErr w:type="spellStart"/>
-      <w:r>
-        <w:t>xcode</w:t>
-      </w:r>
-      <w:proofErr w:type="spellEnd"/>
-      <w:r>
-        <w:t xml:space="preserve">-select </w:t>
+      <w:r>
+        <w:t xml:space="preserve">xcode-select </w:t>
       </w:r>
       <w:r>
         <w:t>–</w:t>
@@ -4275,15 +4209,7 @@
         <w:t>CentOS,</w:t>
       </w:r>
       <w:r>
-        <w:t xml:space="preserve"> you can simply enter the following command to install both </w:t>
-      </w:r>
-      <w:proofErr w:type="spellStart"/>
-      <w:r>
-        <w:t>gcc</w:t>
-      </w:r>
-      <w:proofErr w:type="spellEnd"/>
-      <w:r>
-        <w:t xml:space="preserve"> and g++:</w:t>
+        <w:t xml:space="preserve"> you can simply enter the following command to install both gcc and g++:</w:t>
       </w:r>
     </w:p>
     <w:p>
@@ -4295,29 +4221,8 @@
       <w:r>
         <w:t xml:space="preserve">$ </w:t>
       </w:r>
-      <w:proofErr w:type="spellStart"/>
-      <w:r>
-        <w:t>sudo</w:t>
-      </w:r>
-      <w:proofErr w:type="spellEnd"/>
-      <w:r>
-        <w:t xml:space="preserve"> yum install </w:t>
-      </w:r>
-      <w:proofErr w:type="spellStart"/>
-      <w:r>
-        <w:t>gcc</w:t>
-      </w:r>
-      <w:proofErr w:type="spellEnd"/>
-      <w:r>
-        <w:t xml:space="preserve"> </w:t>
-      </w:r>
-      <w:proofErr w:type="spellStart"/>
-      <w:r>
-        <w:t>gcc-c</w:t>
-      </w:r>
-      <w:proofErr w:type="spellEnd"/>
-      <w:r>
-        <w:t>++</w:t>
+      <w:r>
+        <w:t>sudo yum install gcc gcc-c++</w:t>
       </w:r>
     </w:p>
     <w:p>
@@ -4358,37 +4263,14 @@
       <w:r>
         <w:t xml:space="preserve">$ </w:t>
       </w:r>
-      <w:proofErr w:type="spellStart"/>
-      <w:r>
-        <w:t>sudo</w:t>
-      </w:r>
-      <w:proofErr w:type="spellEnd"/>
-      <w:r>
-        <w:t xml:space="preserve"> </w:t>
-      </w:r>
-      <w:proofErr w:type="spellStart"/>
-      <w:r>
-        <w:t>dnf</w:t>
-      </w:r>
-      <w:proofErr w:type="spellEnd"/>
-      <w:r>
-        <w:t xml:space="preserve"> install </w:t>
-      </w:r>
-      <w:proofErr w:type="spellStart"/>
-      <w:r>
-        <w:t>gcc</w:t>
-      </w:r>
-      <w:proofErr w:type="spellEnd"/>
-      <w:r>
-        <w:t xml:space="preserve"> </w:t>
-      </w:r>
-      <w:proofErr w:type="spellStart"/>
-      <w:r>
-        <w:t>gcc-c</w:t>
-      </w:r>
-      <w:proofErr w:type="spellEnd"/>
-      <w:r>
-        <w:t>++</w:t>
+      <w:r>
+        <w:t xml:space="preserve">sudo dnf install </w:t>
+      </w:r>
+      <w:r>
+        <w:t xml:space="preserve">gcc </w:t>
+      </w:r>
+      <w:r>
+        <w:t>gcc-c++</w:t>
       </w:r>
     </w:p>
     <w:p>
@@ -4433,15 +4315,7 @@
         <w:ind w:firstLine="0"/>
       </w:pPr>
       <w:r>
-        <w:t xml:space="preserve">$ </w:t>
-      </w:r>
-      <w:proofErr w:type="spellStart"/>
-      <w:r>
-        <w:t>sudo</w:t>
-      </w:r>
-      <w:proofErr w:type="spellEnd"/>
-      <w:r>
-        <w:t xml:space="preserve"> apt-get update</w:t>
+        <w:t>$ sudo apt-get update</w:t>
       </w:r>
     </w:p>
     <w:p>
@@ -4451,23 +4325,7 @@
         <w:ind w:firstLine="0"/>
       </w:pPr>
       <w:r>
-        <w:t xml:space="preserve">$ </w:t>
-      </w:r>
-      <w:proofErr w:type="spellStart"/>
-      <w:r>
-        <w:t>sudo</w:t>
-      </w:r>
-      <w:proofErr w:type="spellEnd"/>
-      <w:r>
-        <w:t xml:space="preserve"> apt-get </w:t>
-      </w:r>
-      <w:proofErr w:type="spellStart"/>
-      <w:r>
-        <w:t>dist</w:t>
-      </w:r>
-      <w:proofErr w:type="spellEnd"/>
-      <w:r>
-        <w:t>-upgrade</w:t>
+        <w:t>$ sudo apt-get dist-upgrade</w:t>
       </w:r>
     </w:p>
     <w:p>
@@ -4477,15 +4335,7 @@
         <w:ind w:firstLine="0"/>
       </w:pPr>
       <w:r>
-        <w:t xml:space="preserve">$ </w:t>
-      </w:r>
-      <w:proofErr w:type="spellStart"/>
-      <w:r>
-        <w:t>sudo</w:t>
-      </w:r>
-      <w:proofErr w:type="spellEnd"/>
-      <w:r>
-        <w:t xml:space="preserve"> apt-get install build-essential</w:t>
+        <w:t>$ sudo apt-get install build-essential</w:t>
       </w:r>
     </w:p>
     <w:p>
@@ -4503,7 +4353,6 @@
         <w:ind w:left="0" w:hanging="547"/>
       </w:pPr>
       <w:bookmarkStart w:id="11" w:name="_Toc536631657"/>
-      <w:proofErr w:type="spellStart"/>
       <w:r>
         <w:t>g</w:t>
       </w:r>
@@ -4511,47 +4360,25 @@
         <w:t>fortran</w:t>
       </w:r>
       <w:bookmarkEnd w:id="11"/>
-      <w:proofErr w:type="spellEnd"/>
-    </w:p>
-    <w:p>
-      <w:pPr>
-        <w:ind w:firstLine="0"/>
-      </w:pPr>
-      <w:proofErr w:type="spellStart"/>
-      <w:r>
-        <w:t>gfortran</w:t>
-      </w:r>
-      <w:proofErr w:type="spellEnd"/>
-      <w:r>
-        <w:t xml:space="preserve"> is a Fortran compiler under GNU Compiler Collection which is needed </w:t>
+    </w:p>
+    <w:p>
+      <w:pPr>
+        <w:ind w:firstLine="0"/>
+      </w:pPr>
+      <w:r>
+        <w:t xml:space="preserve">gfortran is a Fortran compiler under GNU Compiler Collection which is needed </w:t>
       </w:r>
       <w:r>
         <w:t>to compile</w:t>
       </w:r>
       <w:r>
+        <w:t xml:space="preserve"> PackMol.</w:t>
+      </w:r>
+      <w:r>
         <w:t xml:space="preserve"> </w:t>
       </w:r>
-      <w:proofErr w:type="spellStart"/>
-      <w:r>
-        <w:t>PackMol</w:t>
-      </w:r>
-      <w:proofErr w:type="spellEnd"/>
-      <w:r>
-        <w:t>.</w:t>
-      </w:r>
-      <w:r>
-        <w:t xml:space="preserve"> </w:t>
-      </w:r>
-      <w:r>
-        <w:t xml:space="preserve">Before installation we want to make sure if </w:t>
-      </w:r>
-      <w:proofErr w:type="spellStart"/>
-      <w:r>
-        <w:t>gfortran</w:t>
-      </w:r>
-      <w:proofErr w:type="spellEnd"/>
-      <w:r>
-        <w:t xml:space="preserve"> is already installed. Please enter the following commands:</w:t>
+      <w:r>
+        <w:t>Before installation we want to make sure if gfortran is already installed. Please enter the following commands:</w:t>
       </w:r>
     </w:p>
     <w:p>
@@ -4562,15 +4389,7 @@
       </w:pPr>
       <w:r>
         <w:lastRenderedPageBreak/>
-        <w:t xml:space="preserve">$ </w:t>
-      </w:r>
-      <w:proofErr w:type="spellStart"/>
-      <w:r>
-        <w:t>gfortran</w:t>
-      </w:r>
-      <w:proofErr w:type="spellEnd"/>
-      <w:r>
-        <w:t xml:space="preserve"> --version</w:t>
+        <w:t>$ gfortran --version</w:t>
       </w:r>
     </w:p>
     <w:p>
@@ -4698,15 +4517,7 @@
         <w:t xml:space="preserve">downloaded the installer </w:t>
       </w:r>
       <w:r>
-        <w:t xml:space="preserve">according to your macOS version, open the installer and you should be able to see </w:t>
-      </w:r>
-      <w:proofErr w:type="spellStart"/>
-      <w:r>
-        <w:t>gfortran.pkg</w:t>
-      </w:r>
-      <w:proofErr w:type="spellEnd"/>
-      <w:r>
-        <w:t xml:space="preserve"> file.</w:t>
+        <w:t>according to your macOS version, open the installer and you should be able to see gfortran.pkg file.</w:t>
       </w:r>
     </w:p>
     <w:p>
@@ -4773,15 +4584,7 @@
         <w:ind w:firstLine="0"/>
       </w:pPr>
       <w:r>
-        <w:t xml:space="preserve">Please open the </w:t>
-      </w:r>
-      <w:proofErr w:type="spellStart"/>
-      <w:r>
-        <w:t>gfortran.pkg</w:t>
-      </w:r>
-      <w:proofErr w:type="spellEnd"/>
-      <w:r>
-        <w:t xml:space="preserve"> file and follow the instructions (It may ask for administrator privilege). If it was successful you will see the following message:</w:t>
+        <w:t>Please open the gfortran.pkg file and follow the instructions (It may ask for administrator privilege). If it was successful you will see the following message:</w:t>
       </w:r>
     </w:p>
     <w:p>
@@ -4867,13 +4670,8 @@
         <w:lastRenderedPageBreak/>
         <w:t xml:space="preserve">$ </w:t>
       </w:r>
-      <w:proofErr w:type="spellStart"/>
-      <w:r>
-        <w:t>gfortran</w:t>
-      </w:r>
-      <w:proofErr w:type="spellEnd"/>
-      <w:r>
-        <w:t xml:space="preserve"> </w:t>
+      <w:r>
+        <w:t xml:space="preserve">gfortran </w:t>
       </w:r>
       <w:r>
         <w:t>–</w:t>
@@ -4890,15 +4688,7 @@
         <w:ind w:firstLine="0"/>
       </w:pPr>
       <w:r>
-        <w:t xml:space="preserve">It should output </w:t>
-      </w:r>
-      <w:proofErr w:type="spellStart"/>
-      <w:r>
-        <w:t>gfortran</w:t>
-      </w:r>
-      <w:proofErr w:type="spellEnd"/>
-      <w:r>
-        <w:t xml:space="preserve"> version number similar to the following:</w:t>
+        <w:t>It should output gfortran version number similar to the following:</w:t>
       </w:r>
     </w:p>
     <w:p>
@@ -4993,15 +4783,7 @@
         <w:ind w:firstLine="0"/>
       </w:pPr>
       <w:r>
-        <w:t xml:space="preserve">To install on CentOS, you can simply enter the following command to install </w:t>
-      </w:r>
-      <w:proofErr w:type="spellStart"/>
-      <w:r>
-        <w:t>gfortran</w:t>
-      </w:r>
-      <w:proofErr w:type="spellEnd"/>
-      <w:r>
-        <w:t>:</w:t>
+        <w:t>To install on CentOS, you can simply enter the following command to install gfortran:</w:t>
       </w:r>
     </w:p>
     <w:p>
@@ -5013,22 +4795,12 @@
       <w:r>
         <w:t xml:space="preserve">$ </w:t>
       </w:r>
-      <w:proofErr w:type="spellStart"/>
-      <w:r>
-        <w:t>sudo</w:t>
-      </w:r>
-      <w:proofErr w:type="spellEnd"/>
-      <w:r>
-        <w:t xml:space="preserve"> yum install </w:t>
-      </w:r>
-      <w:proofErr w:type="spellStart"/>
-      <w:r>
-        <w:t>gcc</w:t>
+      <w:r>
+        <w:t>sudo yum install gcc</w:t>
       </w:r>
       <w:r>
         <w:t>-gfortran</w:t>
       </w:r>
-      <w:proofErr w:type="spellEnd"/>
     </w:p>
     <w:p>
       <w:pPr>
@@ -5050,15 +4822,7 @@
         <w:ind w:firstLine="0"/>
       </w:pPr>
       <w:r>
-        <w:t xml:space="preserve">To install on Fedora, you can simply enter the following command to install </w:t>
-      </w:r>
-      <w:proofErr w:type="spellStart"/>
-      <w:r>
-        <w:t>gfortran</w:t>
-      </w:r>
-      <w:proofErr w:type="spellEnd"/>
-      <w:r>
-        <w:t>:</w:t>
+        <w:t>To install on Fedora, you can simply enter the following command to install gfortran:</w:t>
       </w:r>
     </w:p>
     <w:p>
@@ -5070,27 +4834,12 @@
       <w:r>
         <w:t xml:space="preserve">$ </w:t>
       </w:r>
-      <w:proofErr w:type="spellStart"/>
-      <w:r>
-        <w:t>sudo</w:t>
-      </w:r>
-      <w:proofErr w:type="spellEnd"/>
-      <w:r>
-        <w:t xml:space="preserve"> </w:t>
-      </w:r>
-      <w:proofErr w:type="spellStart"/>
-      <w:r>
-        <w:t>dnf</w:t>
-      </w:r>
-      <w:proofErr w:type="spellEnd"/>
-      <w:r>
-        <w:t xml:space="preserve"> install </w:t>
-      </w:r>
-      <w:proofErr w:type="spellStart"/>
+      <w:r>
+        <w:t xml:space="preserve">sudo dnf install </w:t>
+      </w:r>
       <w:r>
         <w:t>gcc-gfortran</w:t>
       </w:r>
-      <w:proofErr w:type="spellEnd"/>
     </w:p>
     <w:p>
       <w:pPr>
@@ -5112,15 +4861,7 @@
         <w:ind w:firstLine="0"/>
       </w:pPr>
       <w:r>
-        <w:t xml:space="preserve">Run the following command to install </w:t>
-      </w:r>
-      <w:proofErr w:type="spellStart"/>
-      <w:r>
-        <w:t>gfortran</w:t>
-      </w:r>
-      <w:proofErr w:type="spellEnd"/>
-      <w:r>
-        <w:t xml:space="preserve"> on Ubuntu</w:t>
+        <w:t>Run the following command to install gfortran on Ubuntu</w:t>
       </w:r>
     </w:p>
     <w:p>
@@ -5130,21 +4871,8 @@
         <w:ind w:firstLine="0"/>
       </w:pPr>
       <w:r>
-        <w:t xml:space="preserve">$ </w:t>
-      </w:r>
-      <w:proofErr w:type="spellStart"/>
-      <w:r>
-        <w:t>sudo</w:t>
-      </w:r>
-      <w:proofErr w:type="spellEnd"/>
-      <w:r>
-        <w:t xml:space="preserve"> apt-get install </w:t>
-      </w:r>
-      <w:proofErr w:type="spellStart"/>
-      <w:r>
-        <w:t>gfortran</w:t>
-      </w:r>
-      <w:proofErr w:type="spellEnd"/>
+        <w:t>$ sudo apt-get install gfortran</w:t>
+      </w:r>
     </w:p>
     <w:p>
       <w:pPr>
@@ -5156,92 +4884,49 @@
         <w:ind w:left="0" w:hanging="360"/>
       </w:pPr>
       <w:bookmarkStart w:id="16" w:name="_Toc536631662"/>
-      <w:proofErr w:type="spellStart"/>
+      <w:r>
+        <w:t>CMake:</w:t>
+      </w:r>
+      <w:bookmarkEnd w:id="16"/>
+    </w:p>
+    <w:p>
+      <w:pPr>
+        <w:ind w:firstLine="0"/>
+        <w:rPr>
+          <w:shd w:val="clear" w:color="auto" w:fill="FFFFFF"/>
+        </w:rPr>
+      </w:pPr>
+      <w:r>
+        <w:rPr>
+          <w:shd w:val="clear" w:color="auto" w:fill="FFFFFF"/>
+        </w:rPr>
+        <w:t>CMake is an open-source, cross-platform family of tools designed to build, test and package software. CMake is used to control the software compilation process using simple platform and compiler independent configuration files, and generate native makefiles and workspaces that can be used in the compiler environment of your choice</w:t>
+      </w:r>
+      <w:r>
+        <w:rPr>
+          <w:shd w:val="clear" w:color="auto" w:fill="FFFFFF"/>
+        </w:rPr>
+        <w:t>.</w:t>
+      </w:r>
+    </w:p>
+    <w:p>
+      <w:pPr>
+        <w:ind w:firstLine="0"/>
+        <w:rPr>
+          <w:shd w:val="clear" w:color="auto" w:fill="FFFFFF"/>
+        </w:rPr>
+      </w:pPr>
+    </w:p>
+    <w:p>
+      <w:pPr>
+        <w:ind w:firstLine="0"/>
+      </w:pPr>
+      <w:r>
+        <w:t xml:space="preserve">Before installation we want to make sure if </w:t>
+      </w:r>
       <w:r>
         <w:t>CMake</w:t>
       </w:r>
-      <w:proofErr w:type="spellEnd"/>
-      <w:r>
-        <w:t>:</w:t>
-      </w:r>
-      <w:bookmarkEnd w:id="16"/>
-    </w:p>
-    <w:p>
-      <w:pPr>
-        <w:ind w:firstLine="0"/>
-        <w:rPr>
-          <w:shd w:val="clear" w:color="auto" w:fill="FFFFFF"/>
-        </w:rPr>
-      </w:pPr>
-      <w:proofErr w:type="spellStart"/>
-      <w:r>
-        <w:rPr>
-          <w:shd w:val="clear" w:color="auto" w:fill="FFFFFF"/>
-        </w:rPr>
-        <w:t>CMake</w:t>
-      </w:r>
-      <w:proofErr w:type="spellEnd"/>
-      <w:r>
-        <w:rPr>
-          <w:shd w:val="clear" w:color="auto" w:fill="FFFFFF"/>
-        </w:rPr>
-        <w:t xml:space="preserve"> is an open-source, cross-platform family of tools designed to build, test and package software. </w:t>
-      </w:r>
-      <w:proofErr w:type="spellStart"/>
-      <w:r>
-        <w:rPr>
-          <w:shd w:val="clear" w:color="auto" w:fill="FFFFFF"/>
-        </w:rPr>
-        <w:t>CMake</w:t>
-      </w:r>
-      <w:proofErr w:type="spellEnd"/>
-      <w:r>
-        <w:rPr>
-          <w:shd w:val="clear" w:color="auto" w:fill="FFFFFF"/>
-        </w:rPr>
-        <w:t xml:space="preserve"> is used to control the software compilation process using simple platform and compiler independent configuration files, and generate native </w:t>
-      </w:r>
-      <w:proofErr w:type="spellStart"/>
-      <w:r>
-        <w:rPr>
-          <w:shd w:val="clear" w:color="auto" w:fill="FFFFFF"/>
-        </w:rPr>
-        <w:t>makefiles</w:t>
-      </w:r>
-      <w:proofErr w:type="spellEnd"/>
-      <w:r>
-        <w:rPr>
-          <w:shd w:val="clear" w:color="auto" w:fill="FFFFFF"/>
-        </w:rPr>
-        <w:t xml:space="preserve"> and workspaces that can be used in the compiler environment of your choice</w:t>
-      </w:r>
-      <w:r>
-        <w:rPr>
-          <w:shd w:val="clear" w:color="auto" w:fill="FFFFFF"/>
-        </w:rPr>
-        <w:t>.</w:t>
-      </w:r>
-    </w:p>
-    <w:p>
-      <w:pPr>
-        <w:ind w:firstLine="0"/>
-        <w:rPr>
-          <w:shd w:val="clear" w:color="auto" w:fill="FFFFFF"/>
-        </w:rPr>
-      </w:pPr>
-    </w:p>
-    <w:p>
-      <w:pPr>
-        <w:ind w:firstLine="0"/>
-      </w:pPr>
-      <w:r>
-        <w:t xml:space="preserve">Before installation we want to make sure if </w:t>
-      </w:r>
-      <w:proofErr w:type="spellStart"/>
-      <w:r>
-        <w:t>CMake</w:t>
-      </w:r>
-      <w:proofErr w:type="spellEnd"/>
       <w:r>
         <w:t xml:space="preserve"> is already installed. Please enter the following command:</w:t>
       </w:r>
@@ -5253,13 +4938,8 @@
         <w:ind w:firstLine="0"/>
       </w:pPr>
       <w:r>
-        <w:t xml:space="preserve">$ </w:t>
-      </w:r>
-      <w:proofErr w:type="spellStart"/>
-      <w:r>
-        <w:t>cmake</w:t>
-      </w:r>
-      <w:proofErr w:type="spellEnd"/>
+        <w:t>$ cmake</w:t>
+      </w:r>
       <w:r>
         <w:t xml:space="preserve"> </w:t>
       </w:r>
@@ -5276,23 +4956,7 @@
       </w:pPr>
       <w:r>
         <w:lastRenderedPageBreak/>
-        <w:t xml:space="preserve">If you see an output similar to the following line, it means you already have </w:t>
-      </w:r>
-      <w:proofErr w:type="spellStart"/>
-      <w:r>
-        <w:t>cmake</w:t>
-      </w:r>
-      <w:proofErr w:type="spellEnd"/>
-      <w:r>
-        <w:t xml:space="preserve"> installed but you may need to upgrade your </w:t>
-      </w:r>
-      <w:proofErr w:type="spellStart"/>
-      <w:r>
-        <w:t>cmake</w:t>
-      </w:r>
-      <w:proofErr w:type="spellEnd"/>
-      <w:r>
-        <w:t>.</w:t>
+        <w:t>If you see an output similar to the following line, it means you already have cmake installed but you may need to upgrade your cmake.</w:t>
       </w:r>
     </w:p>
     <w:p>
@@ -5308,21 +4972,7 @@
         <w:rPr>
           <w:rFonts w:eastAsiaTheme="minorHAnsi"/>
         </w:rPr>
-        <w:t xml:space="preserve">$ </w:t>
-      </w:r>
-      <w:proofErr w:type="spellStart"/>
-      <w:r>
-        <w:rPr>
-          <w:rFonts w:eastAsiaTheme="minorHAnsi"/>
-        </w:rPr>
-        <w:t>cmake</w:t>
-      </w:r>
-      <w:proofErr w:type="spellEnd"/>
-      <w:r>
-        <w:rPr>
-          <w:rFonts w:eastAsiaTheme="minorHAnsi"/>
-        </w:rPr>
-        <w:t xml:space="preserve"> version 3.11.1</w:t>
+        <w:t>$ cmake version 3.11.1</w:t>
       </w:r>
     </w:p>
     <w:p>
@@ -5351,15 +5001,7 @@
         <w:ind w:firstLine="0"/>
       </w:pPr>
       <w:r>
-        <w:t xml:space="preserve">We can use Homebrew to install </w:t>
-      </w:r>
-      <w:proofErr w:type="spellStart"/>
-      <w:r>
-        <w:t>CMake</w:t>
-      </w:r>
-      <w:proofErr w:type="spellEnd"/>
-      <w:r>
-        <w:t xml:space="preserve"> on macOS. Please open Terminal and enter the following command:</w:t>
+        <w:t>We can use Homebrew to install CMake on macOS. Please open Terminal and enter the following command:</w:t>
       </w:r>
     </w:p>
     <w:p>
@@ -5390,9 +5032,29 @@
           <w:sz w:val="21"/>
           <w:szCs w:val="21"/>
         </w:rPr>
-        <w:t xml:space="preserve"> install </w:t>
-      </w:r>
-      <w:proofErr w:type="spellStart"/>
+        <w:t xml:space="preserve"> install cmake</w:t>
+      </w:r>
+    </w:p>
+    <w:p>
+      <w:pPr>
+        <w:ind w:firstLine="0"/>
+      </w:pPr>
+      <w:r>
+        <w:t xml:space="preserve">If you already have </w:t>
+      </w:r>
+      <w:r>
+        <w:t>CMake</w:t>
+      </w:r>
+      <w:r>
+        <w:t>, you can run the following command to upgrade it.</w:t>
+      </w:r>
+    </w:p>
+    <w:p>
+      <w:pPr>
+        <w:pStyle w:val="NoSpacing"/>
+        <w:wordWrap/>
+        <w:ind w:firstLine="0"/>
+      </w:pPr>
       <w:r>
         <w:rPr>
           <w:rStyle w:val="HTMLCode"/>
@@ -5400,32 +5062,8 @@
           <w:sz w:val="21"/>
           <w:szCs w:val="21"/>
         </w:rPr>
-        <w:t>cmake</w:t>
-      </w:r>
-      <w:proofErr w:type="spellEnd"/>
-    </w:p>
-    <w:p>
-      <w:pPr>
-        <w:ind w:firstLine="0"/>
-      </w:pPr>
-      <w:r>
-        <w:t xml:space="preserve">If you already have </w:t>
-      </w:r>
-      <w:proofErr w:type="spellStart"/>
-      <w:r>
-        <w:t>CMake</w:t>
-      </w:r>
-      <w:proofErr w:type="spellEnd"/>
-      <w:r>
-        <w:t>, you can run the following command to upgrade it.</w:t>
-      </w:r>
-    </w:p>
-    <w:p>
-      <w:pPr>
-        <w:pStyle w:val="NoSpacing"/>
-        <w:wordWrap/>
-        <w:ind w:firstLine="0"/>
-      </w:pPr>
+        <w:t>$ brew</w:t>
+      </w:r>
       <w:r>
         <w:rPr>
           <w:rStyle w:val="HTMLCode"/>
@@ -5433,28 +5071,8 @@
           <w:sz w:val="21"/>
           <w:szCs w:val="21"/>
         </w:rPr>
-        <w:t>$ brew</w:t>
-      </w:r>
-      <w:r>
-        <w:rPr>
-          <w:rStyle w:val="HTMLCode"/>
-          <w:rFonts w:ascii="Monaco" w:hAnsi="Monaco"/>
-          <w:sz w:val="21"/>
-          <w:szCs w:val="21"/>
-        </w:rPr>
-        <w:t xml:space="preserve"> upgrade </w:t>
-      </w:r>
-      <w:proofErr w:type="spellStart"/>
-      <w:r>
-        <w:rPr>
-          <w:rStyle w:val="HTMLCode"/>
-          <w:rFonts w:ascii="Monaco" w:hAnsi="Monaco"/>
-          <w:sz w:val="21"/>
-          <w:szCs w:val="21"/>
-        </w:rPr>
-        <w:t>cmake</w:t>
-      </w:r>
-      <w:proofErr w:type="spellEnd"/>
+        <w:t xml:space="preserve"> upgrade cmake</w:t>
+      </w:r>
     </w:p>
     <w:p>
       <w:pPr>
@@ -5478,11 +5096,9 @@
       <w:r>
         <w:t xml:space="preserve">The easiest way to install </w:t>
       </w:r>
-      <w:proofErr w:type="spellStart"/>
       <w:r>
         <w:t>CMake</w:t>
       </w:r>
-      <w:proofErr w:type="spellEnd"/>
       <w:r>
         <w:t xml:space="preserve"> and have it ready to use is to use CentOS's default repositories.</w:t>
       </w:r>
@@ -5524,9 +5140,8 @@
           <w:sz w:val="21"/>
           <w:szCs w:val="21"/>
         </w:rPr>
-        <w:t xml:space="preserve">$ </w:t>
-      </w:r>
-      <w:proofErr w:type="spellStart"/>
+        <w:t xml:space="preserve">$ sudo yum install </w:t>
+      </w:r>
       <w:r>
         <w:rPr>
           <w:rStyle w:val="HTMLCode"/>
@@ -5535,9 +5150,38 @@
           <w:sz w:val="21"/>
           <w:szCs w:val="21"/>
         </w:rPr>
-        <w:t>sudo</w:t>
-      </w:r>
-      <w:proofErr w:type="spellEnd"/>
+        <w:t>cmake</w:t>
+      </w:r>
+    </w:p>
+    <w:p>
+      <w:pPr>
+        <w:ind w:firstLine="0"/>
+        <w:rPr>
+          <w:rStyle w:val="HTMLCode"/>
+          <w:rFonts w:asciiTheme="minorHAnsi" w:eastAsiaTheme="minorEastAsia" w:hAnsiTheme="minorHAnsi" w:cstheme="minorBidi"/>
+          <w:sz w:val="24"/>
+          <w:szCs w:val="24"/>
+        </w:rPr>
+      </w:pPr>
+      <w:r>
+        <w:t xml:space="preserve">If you already have </w:t>
+      </w:r>
+      <w:r>
+        <w:t>CMake</w:t>
+      </w:r>
+      <w:r>
+        <w:t>, you can run the following command to upgrade it.</w:t>
+      </w:r>
+    </w:p>
+    <w:p>
+      <w:pPr>
+        <w:pStyle w:val="NoSpacing"/>
+        <w:wordWrap/>
+        <w:ind w:firstLine="0"/>
+        <w:rPr>
+          <w:color w:val="000000"/>
+        </w:rPr>
+      </w:pPr>
       <w:r>
         <w:rPr>
           <w:rStyle w:val="HTMLCode"/>
@@ -5546,9 +5190,8 @@
           <w:sz w:val="21"/>
           <w:szCs w:val="21"/>
         </w:rPr>
-        <w:t xml:space="preserve"> yum install </w:t>
-      </w:r>
-      <w:proofErr w:type="spellStart"/>
+        <w:t xml:space="preserve">$ </w:t>
+      </w:r>
       <w:r>
         <w:rPr>
           <w:rStyle w:val="HTMLCode"/>
@@ -5557,41 +5200,8 @@
           <w:sz w:val="21"/>
           <w:szCs w:val="21"/>
         </w:rPr>
-        <w:t>cmake</w:t>
-      </w:r>
-      <w:proofErr w:type="spellEnd"/>
-    </w:p>
-    <w:p>
-      <w:pPr>
-        <w:ind w:firstLine="0"/>
-        <w:rPr>
-          <w:rStyle w:val="HTMLCode"/>
-          <w:rFonts w:asciiTheme="minorHAnsi" w:eastAsiaTheme="minorEastAsia" w:hAnsiTheme="minorHAnsi" w:cstheme="minorBidi"/>
-          <w:sz w:val="24"/>
-          <w:szCs w:val="24"/>
-        </w:rPr>
-      </w:pPr>
-      <w:r>
-        <w:t xml:space="preserve">If you already have </w:t>
-      </w:r>
-      <w:proofErr w:type="spellStart"/>
-      <w:r>
-        <w:t>CMake</w:t>
-      </w:r>
-      <w:proofErr w:type="spellEnd"/>
-      <w:r>
-        <w:t>, you can run the following command to upgrade it.</w:t>
-      </w:r>
-    </w:p>
-    <w:p>
-      <w:pPr>
-        <w:pStyle w:val="NoSpacing"/>
-        <w:wordWrap/>
-        <w:ind w:firstLine="0"/>
-        <w:rPr>
-          <w:color w:val="000000"/>
-        </w:rPr>
-      </w:pPr>
+        <w:t xml:space="preserve">sudo yum </w:t>
+      </w:r>
       <w:r>
         <w:rPr>
           <w:rStyle w:val="HTMLCode"/>
@@ -5600,9 +5210,8 @@
           <w:sz w:val="21"/>
           <w:szCs w:val="21"/>
         </w:rPr>
-        <w:t xml:space="preserve">$ </w:t>
-      </w:r>
-      <w:proofErr w:type="spellStart"/>
+        <w:t>upgrade</w:t>
+      </w:r>
       <w:r>
         <w:rPr>
           <w:rStyle w:val="HTMLCode"/>
@@ -5611,9 +5220,8 @@
           <w:sz w:val="21"/>
           <w:szCs w:val="21"/>
         </w:rPr>
-        <w:t>sudo</w:t>
-      </w:r>
-      <w:proofErr w:type="spellEnd"/>
+        <w:t xml:space="preserve"> </w:t>
+      </w:r>
       <w:r>
         <w:rPr>
           <w:rStyle w:val="HTMLCode"/>
@@ -5622,40 +5230,8 @@
           <w:sz w:val="21"/>
           <w:szCs w:val="21"/>
         </w:rPr>
-        <w:t xml:space="preserve"> yum </w:t>
-      </w:r>
-      <w:r>
-        <w:rPr>
-          <w:rStyle w:val="HTMLCode"/>
-          <w:rFonts w:ascii="Monaco" w:hAnsi="Monaco"/>
-          <w:color w:val="3A3A3A"/>
-          <w:sz w:val="21"/>
-          <w:szCs w:val="21"/>
-        </w:rPr>
-        <w:t>upgrade</w:t>
-      </w:r>
-      <w:r>
-        <w:rPr>
-          <w:rStyle w:val="HTMLCode"/>
-          <w:rFonts w:ascii="Monaco" w:hAnsi="Monaco"/>
-          <w:color w:val="3A3A3A"/>
-          <w:sz w:val="21"/>
-          <w:szCs w:val="21"/>
-        </w:rPr>
-        <w:t xml:space="preserve"> </w:t>
-      </w:r>
-      <w:proofErr w:type="spellStart"/>
-      <w:r>
-        <w:rPr>
-          <w:rStyle w:val="HTMLCode"/>
-          <w:rFonts w:ascii="Monaco" w:hAnsi="Monaco"/>
-          <w:color w:val="3A3A3A"/>
-          <w:sz w:val="21"/>
-          <w:szCs w:val="21"/>
-        </w:rPr>
         <w:t>cmake</w:t>
       </w:r>
-      <w:proofErr w:type="spellEnd"/>
     </w:p>
     <w:p>
       <w:pPr>
@@ -5679,13 +5255,8 @@
       <w:r>
         <w:t xml:space="preserve">Similar to CentOS, you can easily install </w:t>
       </w:r>
-      <w:proofErr w:type="spellStart"/>
-      <w:r>
-        <w:t>CMake</w:t>
-      </w:r>
-      <w:proofErr w:type="spellEnd"/>
-      <w:r>
-        <w:t xml:space="preserve"> </w:t>
+      <w:r>
+        <w:t xml:space="preserve">CMake </w:t>
       </w:r>
       <w:r>
         <w:t>on Fedora using the default repositories.</w:t>
@@ -5705,28 +5276,11 @@
         </w:rPr>
       </w:pPr>
       <w:r>
-        <w:t xml:space="preserve">$ </w:t>
-      </w:r>
-      <w:proofErr w:type="spellStart"/>
-      <w:r>
-        <w:t>sudo</w:t>
-      </w:r>
-      <w:proofErr w:type="spellEnd"/>
-      <w:r>
-        <w:t xml:space="preserve"> </w:t>
-      </w:r>
-      <w:proofErr w:type="spellStart"/>
-      <w:r>
-        <w:t>dnf</w:t>
-      </w:r>
-      <w:proofErr w:type="spellEnd"/>
-      <w:r>
-        <w:t xml:space="preserve"> </w:t>
+        <w:t xml:space="preserve">$ sudo dnf </w:t>
       </w:r>
       <w:r>
         <w:t xml:space="preserve">install </w:t>
       </w:r>
-      <w:proofErr w:type="spellStart"/>
       <w:r>
         <w:rPr>
           <w:rStyle w:val="HTMLCode"/>
@@ -5737,7 +5291,6 @@
         </w:rPr>
         <w:t>cmake</w:t>
       </w:r>
-      <w:proofErr w:type="spellEnd"/>
     </w:p>
     <w:p>
       <w:pPr>
@@ -5752,11 +5305,9 @@
       <w:r>
         <w:t xml:space="preserve">If you already have </w:t>
       </w:r>
-      <w:proofErr w:type="spellStart"/>
       <w:r>
         <w:t>CMake</w:t>
       </w:r>
-      <w:proofErr w:type="spellEnd"/>
       <w:r>
         <w:t>, you can run the following command to upgrade it.</w:t>
       </w:r>
@@ -5768,28 +5319,11 @@
         <w:ind w:firstLine="0"/>
       </w:pPr>
       <w:r>
-        <w:t xml:space="preserve">$ </w:t>
-      </w:r>
-      <w:proofErr w:type="spellStart"/>
-      <w:r>
-        <w:t>sudo</w:t>
-      </w:r>
-      <w:proofErr w:type="spellEnd"/>
+        <w:t>$ sudo dnf upgrade</w:t>
+      </w:r>
       <w:r>
         <w:t xml:space="preserve"> </w:t>
       </w:r>
-      <w:proofErr w:type="spellStart"/>
-      <w:r>
-        <w:t>dnf</w:t>
-      </w:r>
-      <w:proofErr w:type="spellEnd"/>
-      <w:r>
-        <w:t xml:space="preserve"> upgrade</w:t>
-      </w:r>
-      <w:r>
-        <w:t xml:space="preserve"> </w:t>
-      </w:r>
-      <w:proofErr w:type="spellStart"/>
       <w:r>
         <w:rPr>
           <w:rStyle w:val="HTMLCode"/>
@@ -5800,7 +5334,6 @@
         </w:rPr>
         <w:t>cmake</w:t>
       </w:r>
-      <w:proofErr w:type="spellEnd"/>
     </w:p>
     <w:p>
       <w:pPr>
@@ -5824,13 +5357,8 @@
       <w:r>
         <w:t xml:space="preserve">We can install </w:t>
       </w:r>
-      <w:proofErr w:type="spellStart"/>
-      <w:r>
-        <w:t>CMake</w:t>
-      </w:r>
-      <w:proofErr w:type="spellEnd"/>
-      <w:r>
-        <w:t xml:space="preserve"> </w:t>
+      <w:r>
+        <w:t xml:space="preserve">CMake </w:t>
       </w:r>
       <w:r>
         <w:t>without having to add any repositories.</w:t>
@@ -5851,20 +5379,11 @@
       </w:pPr>
       <w:r>
         <w:lastRenderedPageBreak/>
-        <w:t xml:space="preserve">$ </w:t>
-      </w:r>
-      <w:proofErr w:type="spellStart"/>
-      <w:r>
-        <w:t>sudo</w:t>
-      </w:r>
-      <w:proofErr w:type="spellEnd"/>
-      <w:r>
-        <w:t xml:space="preserve"> </w:t>
+        <w:t xml:space="preserve">$ sudo </w:t>
       </w:r>
       <w:r>
         <w:t xml:space="preserve">apt-get install </w:t>
       </w:r>
-      <w:proofErr w:type="spellStart"/>
       <w:r>
         <w:rPr>
           <w:rStyle w:val="HTMLCode"/>
@@ -5875,7 +5394,6 @@
         </w:rPr>
         <w:t>cmake</w:t>
       </w:r>
-      <w:proofErr w:type="spellEnd"/>
     </w:p>
     <w:p>
       <w:pPr>
@@ -5890,11 +5408,9 @@
       <w:r>
         <w:t xml:space="preserve">If you already have </w:t>
       </w:r>
-      <w:proofErr w:type="spellStart"/>
       <w:r>
         <w:t>CMake</w:t>
       </w:r>
-      <w:proofErr w:type="spellEnd"/>
       <w:r>
         <w:t>, you can run the following command to upgrade it.</w:t>
       </w:r>
@@ -5906,26 +5422,17 @@
         <w:ind w:firstLine="0"/>
       </w:pPr>
       <w:r>
-        <w:t xml:space="preserve">$ </w:t>
-      </w:r>
-      <w:proofErr w:type="spellStart"/>
-      <w:r>
-        <w:t>sudo</w:t>
-      </w:r>
-      <w:proofErr w:type="spellEnd"/>
+        <w:t xml:space="preserve">$ sudo </w:t>
+      </w:r>
+      <w:r>
+        <w:t xml:space="preserve">apt-get </w:t>
+      </w:r>
+      <w:r>
+        <w:t>upgrade</w:t>
+      </w:r>
       <w:r>
         <w:t xml:space="preserve"> </w:t>
       </w:r>
-      <w:r>
-        <w:t xml:space="preserve">apt-get </w:t>
-      </w:r>
-      <w:r>
-        <w:t>upgrade</w:t>
-      </w:r>
-      <w:r>
-        <w:t xml:space="preserve"> </w:t>
-      </w:r>
-      <w:proofErr w:type="spellStart"/>
       <w:r>
         <w:rPr>
           <w:rStyle w:val="HTMLCode"/>
@@ -5936,7 +5443,6 @@
         </w:rPr>
         <w:t>cmake</w:t>
       </w:r>
-      <w:proofErr w:type="spellEnd"/>
     </w:p>
     <w:p>
       <w:pPr>
@@ -5984,49 +5490,17 @@
         <w:t xml:space="preserve">simulations by packing molecules in defined regions of space. The packing </w:t>
       </w:r>
       <w:r>
-        <w:t xml:space="preserve">is done in a way to minimize steric overlap while ensuring that all molecules are placed in the user defined volume.  PACKMOL is written in Fortran, which requires </w:t>
-      </w:r>
-      <w:proofErr w:type="spellStart"/>
-      <w:r>
-        <w:t>gfortran</w:t>
-      </w:r>
-      <w:proofErr w:type="spellEnd"/>
-      <w:r>
-        <w:t xml:space="preserve"> to be compiled. Please make sure that </w:t>
-      </w:r>
-      <w:proofErr w:type="spellStart"/>
-      <w:r>
-        <w:t>gfortran</w:t>
-      </w:r>
-      <w:proofErr w:type="spellEnd"/>
-      <w:r>
-        <w:t xml:space="preserve"> compiler has been installed</w:t>
-      </w:r>
-      <w:r>
-        <w:t xml:space="preserve">. If you have not installed </w:t>
-      </w:r>
-      <w:proofErr w:type="spellStart"/>
-      <w:r>
-        <w:t>gfortran</w:t>
-      </w:r>
-      <w:proofErr w:type="spellEnd"/>
-      <w:r>
-        <w:t xml:space="preserve">, please refer to </w:t>
+        <w:t>is done in a way to minimize steric overlap while ensuring that all molecules are placed in the user defined volume.  PACKMOL is written in Fortran, which requires gfortran to be compiled. Please make sure that gfortran compiler has been installed</w:t>
+      </w:r>
+      <w:r>
+        <w:t xml:space="preserve">. If you have not installed gfortran, please refer to </w:t>
       </w:r>
       <w:hyperlink w:anchor="gfortran" w:history="1">
-        <w:proofErr w:type="spellStart"/>
         <w:r>
           <w:rPr>
             <w:rStyle w:val="Hyperlink"/>
           </w:rPr>
-          <w:t>gfortran</w:t>
-        </w:r>
-        <w:proofErr w:type="spellEnd"/>
-        <w:r>
-          <w:rPr>
-            <w:rStyle w:val="Hyperlink"/>
-          </w:rPr>
-          <w:t xml:space="preserve"> section</w:t>
+          <w:t>gfortran section</w:t>
         </w:r>
       </w:hyperlink>
       <w:r>
@@ -6066,15 +5540,7 @@
         </w:r>
       </w:hyperlink>
       <w:r>
-        <w:t xml:space="preserve"> and download the latest version of </w:t>
-      </w:r>
-      <w:proofErr w:type="spellStart"/>
-      <w:r>
-        <w:t>PACKMOl</w:t>
-      </w:r>
-      <w:proofErr w:type="spellEnd"/>
-      <w:r>
-        <w:t xml:space="preserve">. </w:t>
+        <w:t xml:space="preserve"> and download the latest version of PACKMOl. </w:t>
       </w:r>
     </w:p>
     <w:p>
@@ -6149,16 +5615,8 @@
           <w:rPr>
             <w:rStyle w:val="Hyperlink"/>
           </w:rPr>
-          <w:t xml:space="preserve">How to compile </w:t>
+          <w:t>How to compile Packmol</w:t>
         </w:r>
-        <w:proofErr w:type="spellStart"/>
-        <w:r>
-          <w:rPr>
-            <w:rStyle w:val="Hyperlink"/>
-          </w:rPr>
-          <w:t>Packmol</w:t>
-        </w:r>
-        <w:proofErr w:type="spellEnd"/>
       </w:hyperlink>
       <w:r>
         <w:t xml:space="preserve"> in user </w:t>
@@ -6251,15 +5709,7 @@
         <w:t xml:space="preserve">$ </w:t>
       </w:r>
       <w:r>
-        <w:t>tar -</w:t>
-      </w:r>
-      <w:proofErr w:type="spellStart"/>
-      <w:r>
-        <w:t>xvzf</w:t>
-      </w:r>
-      <w:proofErr w:type="spellEnd"/>
-      <w:r>
-        <w:t xml:space="preserve"> packmol.tar.gz</w:t>
+        <w:t>tar -xvzf packmol.tar.gz</w:t>
       </w:r>
     </w:p>
     <w:p>
@@ -6268,15 +5718,7 @@
       </w:pPr>
       <w:r>
         <w:lastRenderedPageBreak/>
-        <w:t>This will create a directory called “</w:t>
-      </w:r>
-      <w:proofErr w:type="spellStart"/>
-      <w:r>
-        <w:t>packmol</w:t>
-      </w:r>
-      <w:proofErr w:type="spellEnd"/>
-      <w:r>
-        <w:t>”</w:t>
+        <w:t>This will create a directory called “packmol”</w:t>
       </w:r>
       <w:r>
         <w:t>,</w:t>
@@ -6301,13 +5743,8 @@
         <w:t xml:space="preserve">$ </w:t>
       </w:r>
       <w:r>
-        <w:t xml:space="preserve">cd </w:t>
-      </w:r>
-      <w:proofErr w:type="spellStart"/>
-      <w:r>
-        <w:t>packmol</w:t>
-      </w:r>
-      <w:proofErr w:type="spellEnd"/>
+        <w:t>cd packmol</w:t>
+      </w:r>
       <w:r>
         <w:t>/.</w:t>
       </w:r>
@@ -6334,15 +5771,7 @@
         <w:t>I</w:t>
       </w:r>
       <w:r>
-        <w:t xml:space="preserve">f no error was reported the </w:t>
-      </w:r>
-      <w:proofErr w:type="spellStart"/>
-      <w:r>
-        <w:t>packmol</w:t>
-      </w:r>
-      <w:proofErr w:type="spellEnd"/>
-      <w:r>
-        <w:t xml:space="preserve"> executable was built. </w:t>
+        <w:t>f no error was reported the packmol executable was built. </w:t>
       </w:r>
       <w:r>
         <w:t>If you</w:t>
@@ -6364,35 +5793,7 @@
         <w:rPr>
           <w:rStyle w:val="SubtitleChar"/>
         </w:rPr>
-        <w:t>make: /</w:t>
-      </w:r>
-      <w:proofErr w:type="spellStart"/>
-      <w:r>
-        <w:rPr>
-          <w:rStyle w:val="SubtitleChar"/>
-        </w:rPr>
-        <w:t>usr</w:t>
-      </w:r>
-      <w:proofErr w:type="spellEnd"/>
-      <w:r>
-        <w:rPr>
-          <w:rStyle w:val="SubtitleChar"/>
-        </w:rPr>
-        <w:t>/bin/</w:t>
-      </w:r>
-      <w:proofErr w:type="spellStart"/>
-      <w:r>
-        <w:rPr>
-          <w:rStyle w:val="SubtitleChar"/>
-        </w:rPr>
-        <w:t>gfortran</w:t>
-      </w:r>
-      <w:proofErr w:type="spellEnd"/>
-      <w:r>
-        <w:rPr>
-          <w:rStyle w:val="SubtitleChar"/>
-        </w:rPr>
-        <w:t>: No such file or directory</w:t>
+        <w:t>make: /usr/bin/gfortran: No such file or directory</w:t>
       </w:r>
     </w:p>
     <w:p>
@@ -6431,16 +5832,8 @@
         <w:rPr>
           <w:rStyle w:val="SubtitleChar"/>
         </w:rPr>
-        <w:t xml:space="preserve">./configure </w:t>
-      </w:r>
-      <w:proofErr w:type="spellStart"/>
-      <w:r>
-        <w:rPr>
-          <w:rStyle w:val="SubtitleChar"/>
-        </w:rPr>
-        <w:t>gfortran</w:t>
-      </w:r>
-      <w:proofErr w:type="spellEnd"/>
+        <w:t>./configure gfortran</w:t>
+      </w:r>
     </w:p>
     <w:p>
       <w:pPr>
@@ -6547,21 +5940,7 @@
         <w:rPr>
           <w:shd w:val="clear" w:color="auto" w:fill="FFFFFF"/>
         </w:rPr>
-        <w:t xml:space="preserve">  Additionally, the </w:t>
-      </w:r>
-      <w:proofErr w:type="spellStart"/>
-      <w:r>
-        <w:rPr>
-          <w:shd w:val="clear" w:color="auto" w:fill="FFFFFF"/>
-        </w:rPr>
-        <w:t>molefracture</w:t>
-      </w:r>
-      <w:proofErr w:type="spellEnd"/>
-      <w:r>
-        <w:rPr>
-          <w:shd w:val="clear" w:color="auto" w:fill="FFFFFF"/>
-        </w:rPr>
-        <w:t xml:space="preserve"> plugin in VMD can be used to build PDB files for user generated molecules.  </w:t>
+        <w:t xml:space="preserve">  Additionally, the molefracture plugin in VMD can be used to build PDB files for user generated molecules.  </w:t>
       </w:r>
       <w:r>
         <w:rPr>
@@ -6792,15 +6171,7 @@
         <w:t>vmd193macx86nocuda</w:t>
       </w:r>
       <w:r>
-        <w:t>.dmg) and drag the VMD application (</w:t>
-      </w:r>
-      <w:proofErr w:type="spellStart"/>
-      <w:r>
-        <w:t>vmd</w:t>
-      </w:r>
-      <w:proofErr w:type="spellEnd"/>
-      <w:r>
-        <w:t xml:space="preserve"> 1.9.3.app) into your Desktop. Open your terminal, navigate to your Desktop by copying the following command into your terminal:</w:t>
+        <w:t>.dmg) and drag the VMD application (vmd 1.9.3.app) into your Desktop. Open your terminal, navigate to your Desktop by copying the following command into your terminal:</w:t>
       </w:r>
     </w:p>
     <w:p>
@@ -6837,15 +6208,7 @@
         <w:ind w:firstLine="0"/>
       </w:pPr>
       <w:r>
-        <w:t>Move and rename the VMD application to /</w:t>
-      </w:r>
-      <w:proofErr w:type="spellStart"/>
-      <w:r>
-        <w:t>usr</w:t>
-      </w:r>
-      <w:proofErr w:type="spellEnd"/>
-      <w:r>
-        <w:t xml:space="preserve">/local/bin/. directory by copying the following command into your terminal: Note that this command requires administration access. </w:t>
+        <w:t xml:space="preserve">Move and rename the VMD application to /usr/local/bin/. directory by copying the following command into your terminal: Note that this command requires administration access. </w:t>
       </w:r>
     </w:p>
     <w:p>
@@ -6872,21 +6235,8 @@
         </w:rPr>
         <w:t xml:space="preserve"> </w:t>
       </w:r>
-      <w:proofErr w:type="spellStart"/>
-      <w:r>
-        <w:t>sudo</w:t>
-      </w:r>
-      <w:proofErr w:type="spellEnd"/>
-      <w:r>
-        <w:t xml:space="preserve"> mv VMD\ 1.9.3.app/    /</w:t>
-      </w:r>
-      <w:proofErr w:type="spellStart"/>
-      <w:r>
-        <w:t>usr</w:t>
-      </w:r>
-      <w:proofErr w:type="spellEnd"/>
-      <w:r>
-        <w:t>/local/bin/VMD_1.9.3</w:t>
+      <w:r>
+        <w:t>sudo mv VMD\ 1.9.3.app/    /usr/local/bin/VMD_1.9.3</w:t>
       </w:r>
     </w:p>
     <w:p>
@@ -6922,23 +6272,7 @@
         <w:t xml:space="preserve"> </w:t>
       </w:r>
       <w:r>
-        <w:t>cd  /</w:t>
-      </w:r>
-      <w:proofErr w:type="spellStart"/>
-      <w:r>
-        <w:t>usr</w:t>
-      </w:r>
-      <w:proofErr w:type="spellEnd"/>
-      <w:r>
-        <w:t>/local/bin/VMD_1.9.3/Contents/</w:t>
-      </w:r>
-      <w:proofErr w:type="spellStart"/>
-      <w:r>
-        <w:t>vmd</w:t>
-      </w:r>
-      <w:proofErr w:type="spellEnd"/>
-      <w:r>
-        <w:t>/.</w:t>
+        <w:t>cd  /usr/local/bin/VMD_1.9.3/Contents/vmd/.</w:t>
       </w:r>
     </w:p>
     <w:p>
@@ -6983,28 +6317,15 @@
         <w:t>mv</w:t>
       </w:r>
       <w:r>
-        <w:t xml:space="preserve"> vmd_MACOSXX86  </w:t>
-      </w:r>
-      <w:proofErr w:type="spellStart"/>
-      <w:r>
-        <w:t>vmd</w:t>
-      </w:r>
-      <w:proofErr w:type="spellEnd"/>
-    </w:p>
-    <w:p>
-      <w:pPr>
-        <w:ind w:firstLine="0"/>
-      </w:pPr>
-      <w:r>
-        <w:t xml:space="preserve">add the path to </w:t>
-      </w:r>
-      <w:proofErr w:type="spellStart"/>
-      <w:r>
-        <w:t>vmd</w:t>
-      </w:r>
-      <w:proofErr w:type="spellEnd"/>
-      <w:r>
-        <w:t xml:space="preserve"> </w:t>
+        <w:t xml:space="preserve"> vmd_MACOSXX86  vmd</w:t>
+      </w:r>
+    </w:p>
+    <w:p>
+      <w:pPr>
+        <w:ind w:firstLine="0"/>
+      </w:pPr>
+      <w:r>
+        <w:t xml:space="preserve">add the path to vmd </w:t>
       </w:r>
       <w:r>
         <w:t xml:space="preserve">permanently </w:t>
@@ -7045,44 +6366,15 @@
         <w:t>export PATH=</w:t>
       </w:r>
       <w:r>
-        <w:t>$PATH:/</w:t>
-      </w:r>
-      <w:proofErr w:type="spellStart"/>
-      <w:r>
-        <w:t>usr</w:t>
-      </w:r>
-      <w:proofErr w:type="spellEnd"/>
-      <w:r>
-        <w:t>/local/bin/VMD_1.9.3/Contents/</w:t>
-      </w:r>
-      <w:proofErr w:type="spellStart"/>
-      <w:r>
-        <w:t>vmd</w:t>
-      </w:r>
-      <w:proofErr w:type="spellEnd"/>
-      <w:r>
-        <w:t>' &gt;&gt; ~/.</w:t>
-      </w:r>
-      <w:proofErr w:type="spellStart"/>
-      <w:r>
-        <w:t>bash_profile</w:t>
-      </w:r>
-      <w:proofErr w:type="spellEnd"/>
-    </w:p>
-    <w:p>
-      <w:pPr>
-        <w:ind w:firstLine="0"/>
-      </w:pPr>
-      <w:r>
-        <w:t xml:space="preserve">and then source the </w:t>
-      </w:r>
-      <w:proofErr w:type="spellStart"/>
-      <w:r>
-        <w:t>bash_profile</w:t>
-      </w:r>
-      <w:proofErr w:type="spellEnd"/>
-      <w:r>
-        <w:t xml:space="preserve"> file by copying the following command into your terminal.</w:t>
+        <w:t>$PATH:/usr/local/bin/VMD_1.9.3/Contents/vmd' &gt;&gt; ~/.bash_profile</w:t>
+      </w:r>
+    </w:p>
+    <w:p>
+      <w:pPr>
+        <w:ind w:firstLine="0"/>
+      </w:pPr>
+      <w:r>
+        <w:t>and then source the bash_profile file by copying the following command into your terminal.</w:t>
       </w:r>
     </w:p>
     <w:p>
@@ -7110,28 +6402,15 @@
         <w:t xml:space="preserve"> </w:t>
       </w:r>
       <w:r>
-        <w:t>source ~/.</w:t>
-      </w:r>
-      <w:proofErr w:type="spellStart"/>
-      <w:r>
-        <w:t>bash_profile</w:t>
-      </w:r>
-      <w:proofErr w:type="spellEnd"/>
-    </w:p>
-    <w:p>
-      <w:pPr>
-        <w:ind w:firstLine="0"/>
-      </w:pPr>
-      <w:r>
-        <w:t xml:space="preserve">You can open the VMD now by typing </w:t>
-      </w:r>
-      <w:proofErr w:type="spellStart"/>
-      <w:r>
-        <w:t>vmd</w:t>
-      </w:r>
-      <w:proofErr w:type="spellEnd"/>
-      <w:r>
-        <w:t xml:space="preserve"> in your terminal.</w:t>
+        <w:t>source ~/.bash_profile</w:t>
+      </w:r>
+    </w:p>
+    <w:p>
+      <w:pPr>
+        <w:ind w:firstLine="0"/>
+      </w:pPr>
+      <w:r>
+        <w:t>You can open the VMD now by typing vmd in your terminal.</w:t>
       </w:r>
     </w:p>
     <w:p>
@@ -7165,15 +6444,7 @@
         <w:t>To install the pre-compiled Unix version of VMD, then only three steps remain to be done</w:t>
       </w:r>
       <w:r>
-        <w:t xml:space="preserve"> after you </w:t>
-      </w:r>
-      <w:proofErr w:type="spellStart"/>
-      <w:r>
-        <w:t>uncompress</w:t>
-      </w:r>
-      <w:proofErr w:type="spellEnd"/>
-      <w:r>
-        <w:t xml:space="preserve"> </w:t>
+        <w:t xml:space="preserve"> after you uncompress </w:t>
       </w:r>
       <w:r>
         <w:t>the distribution</w:t>
@@ -7210,15 +6481,7 @@
         <w:t xml:space="preserve"> </w:t>
       </w:r>
       <w:r>
-        <w:t>tar -</w:t>
-      </w:r>
-      <w:proofErr w:type="spellStart"/>
-      <w:r>
-        <w:t>xvzf</w:t>
-      </w:r>
-      <w:proofErr w:type="spellEnd"/>
-      <w:r>
-        <w:t xml:space="preserve"> vmd-1.9.3.bin.LINUXAMD64.opengl.tar</w:t>
+        <w:t>tar -xvzf vmd-1.9.3.bin.LINUXAMD64.opengl.tar</w:t>
       </w:r>
     </w:p>
     <w:p>
@@ -7266,15 +6529,7 @@
         <w:t>Generate</w:t>
       </w:r>
       <w:r>
-        <w:t xml:space="preserve"> the </w:t>
-      </w:r>
-      <w:proofErr w:type="spellStart"/>
-      <w:r>
-        <w:t>Makefile</w:t>
-      </w:r>
-      <w:proofErr w:type="spellEnd"/>
-      <w:r>
-        <w:t xml:space="preserve"> by </w:t>
+        <w:t xml:space="preserve"> the Makefile by </w:t>
       </w:r>
       <w:r>
         <w:t xml:space="preserve">copying and </w:t>
@@ -7327,11 +6582,9 @@
       <w:r>
         <w:t>“</w:t>
       </w:r>
-      <w:proofErr w:type="spellStart"/>
       <w:r>
         <w:t>src</w:t>
       </w:r>
-      <w:proofErr w:type="spellEnd"/>
       <w:r>
         <w:t>”</w:t>
       </w:r>
@@ -7364,15 +6617,7 @@
         <w:t xml:space="preserve"> </w:t>
       </w:r>
       <w:r>
-        <w:t xml:space="preserve">cd </w:t>
-      </w:r>
-      <w:proofErr w:type="spellStart"/>
-      <w:r>
-        <w:t>src</w:t>
-      </w:r>
-      <w:proofErr w:type="spellEnd"/>
-      <w:r>
-        <w:t>/.</w:t>
+        <w:t>cd src/.</w:t>
       </w:r>
     </w:p>
     <w:p>
@@ -7438,21 +6683,7 @@
         <w:rPr>
           <w:rStyle w:val="SubtitleChar"/>
         </w:rPr>
-        <w:t>"/</w:t>
-      </w:r>
-      <w:proofErr w:type="spellStart"/>
-      <w:r>
-        <w:rPr>
-          <w:rStyle w:val="SubtitleChar"/>
-        </w:rPr>
-        <w:t>usr</w:t>
-      </w:r>
-      <w:proofErr w:type="spellEnd"/>
-      <w:r>
-        <w:rPr>
-          <w:rStyle w:val="SubtitleChar"/>
-        </w:rPr>
-        <w:t>/local/bin"</w:t>
+        <w:t>"/usr/local/bin"</w:t>
       </w:r>
       <w:r>
         <w:rPr>
@@ -7475,54 +6706,10 @@
         <w:rPr>
           <w:rStyle w:val="SubtitleChar"/>
         </w:rPr>
-        <w:t>"/</w:t>
-      </w:r>
-      <w:proofErr w:type="spellStart"/>
-      <w:r>
-        <w:rPr>
-          <w:rStyle w:val="SubtitleChar"/>
-        </w:rPr>
-        <w:t>usr</w:t>
-      </w:r>
-      <w:proofErr w:type="spellEnd"/>
-      <w:r>
-        <w:rPr>
-          <w:rStyle w:val="SubtitleChar"/>
-        </w:rPr>
-        <w:t>/local/lib/</w:t>
-      </w:r>
-      <w:proofErr w:type="spellStart"/>
-      <w:r>
-        <w:rPr>
-          <w:rStyle w:val="SubtitleChar"/>
-        </w:rPr>
-        <w:t>vmd</w:t>
-      </w:r>
-      <w:proofErr w:type="spellEnd"/>
-      <w:r>
-        <w:rPr>
-          <w:rStyle w:val="SubtitleChar"/>
-        </w:rPr>
-        <w:t>”.</w:t>
-      </w:r>
-      <w:r>
-        <w:t xml:space="preserve"> After this, you just type </w:t>
-      </w:r>
-      <w:proofErr w:type="spellStart"/>
-      <w:r>
-        <w:t>vmd</w:t>
-      </w:r>
-      <w:proofErr w:type="spellEnd"/>
-      <w:r>
-        <w:t xml:space="preserve"> to begin, provided that </w:t>
-      </w:r>
-      <w:proofErr w:type="spellStart"/>
-      <w:r>
-        <w:t>vmd</w:t>
-      </w:r>
-      <w:proofErr w:type="spellEnd"/>
-      <w:r>
-        <w:t xml:space="preserve"> is in your path. </w:t>
+        <w:t>"/usr/local/lib/vmd”.</w:t>
+      </w:r>
+      <w:r>
+        <w:t xml:space="preserve"> After this, you just type vmd to begin, provided that vmd is in your path. </w:t>
       </w:r>
     </w:p>
     <w:p>
@@ -7541,12 +6728,18 @@
       <w:r>
         <w:t>(</w:t>
       </w:r>
-      <w:r>
-        <w:t>2.7</w:t>
-      </w:r>
       <w:bookmarkEnd w:id="26"/>
       <w:r>
-        <w:t xml:space="preserve"> or 3.7)</w:t>
+        <w:t xml:space="preserve">python </w:t>
+      </w:r>
+      <w:r>
+        <w:t>3.</w:t>
+      </w:r>
+      <w:r>
+        <w:t>5 or above</w:t>
+      </w:r>
+      <w:r>
+        <w:t>)</w:t>
       </w:r>
     </w:p>
     <w:p>
@@ -7576,11 +6769,118 @@
           <w:rPr>
             <w:rStyle w:val="Hyperlink"/>
           </w:rPr>
-          <w:t>installer</w:t>
+          <w:t>insta</w:t>
+        </w:r>
+        <w:r>
+          <w:rPr>
+            <w:rStyle w:val="Hyperlink"/>
+          </w:rPr>
+          <w:t>l</w:t>
+        </w:r>
+        <w:r>
+          <w:rPr>
+            <w:rStyle w:val="Hyperlink"/>
+          </w:rPr>
+          <w:t>ler</w:t>
         </w:r>
       </w:hyperlink>
       <w:r>
         <w:t xml:space="preserve"> and follow the instruction for your operating system.</w:t>
+      </w:r>
+      <w:r>
+        <w:t xml:space="preserve"> If you are already have installed Anaconda,</w:t>
+      </w:r>
+      <w:r>
+        <w:t xml:space="preserve"> make sure that the </w:t>
+      </w:r>
+      <w:r>
+        <w:t>“</w:t>
+      </w:r>
+      <w:r>
+        <w:t>numpy</w:t>
+      </w:r>
+      <w:r>
+        <w:t>”</w:t>
+      </w:r>
+      <w:r>
+        <w:t xml:space="preserve"> library has the </w:t>
+      </w:r>
+      <w:r>
+        <w:t>“</w:t>
+      </w:r>
+      <w:r>
+        <w:t>matmul</w:t>
+      </w:r>
+      <w:r>
+        <w:t>”</w:t>
+      </w:r>
+      <w:r>
+        <w:t xml:space="preserve">  module. To check if you have the </w:t>
+      </w:r>
+      <w:r>
+        <w:t>“</w:t>
+      </w:r>
+      <w:r>
+        <w:t>matmul</w:t>
+      </w:r>
+      <w:r>
+        <w:t>”</w:t>
+      </w:r>
+      <w:r>
+        <w:t xml:space="preserve"> module, execute the following command in your terminal:</w:t>
+      </w:r>
+    </w:p>
+    <w:p>
+      <w:pPr>
+        <w:pStyle w:val="NoSpacing"/>
+        <w:ind w:left="630"/>
+      </w:pPr>
+      <w:r>
+        <w:t>$ python</w:t>
+      </w:r>
+    </w:p>
+    <w:p>
+      <w:pPr>
+        <w:pStyle w:val="NoSpacing"/>
+        <w:ind w:left="630"/>
+      </w:pPr>
+      <w:r>
+        <w:t>$ &gt;&gt;&gt; from numpy import matmul</w:t>
+      </w:r>
+    </w:p>
+    <w:p>
+      <w:r>
+        <w:tab/>
+        <w:t xml:space="preserve">If you received an “ImportError”, </w:t>
+      </w:r>
+      <w:r>
+        <w:t>execute the following command in your terminal</w:t>
+      </w:r>
+      <w:r>
+        <w:t xml:space="preserve"> to upgrade the “numpy” library</w:t>
+      </w:r>
+      <w:r>
+        <w:t xml:space="preserve"> using pip.</w:t>
+      </w:r>
+      <w:bookmarkStart w:id="27" w:name="_GoBack"/>
+      <w:bookmarkEnd w:id="27"/>
+    </w:p>
+    <w:p>
+      <w:pPr>
+        <w:pStyle w:val="NoSpacing"/>
+        <w:ind w:left="630"/>
+      </w:pPr>
+      <w:r>
+        <w:t xml:space="preserve">$ pip install </w:t>
+      </w:r>
+      <w:r>
+        <w:t>–</w:t>
+      </w:r>
+      <w:r>
+        <w:t>upgrad</w:t>
+      </w:r>
+      <w:r>
+        <w:t>e numpy</w:t>
       </w:r>
     </w:p>
     <w:p>
@@ -7592,11 +6892,11 @@
         </w:numPr>
         <w:ind w:left="0" w:hanging="360"/>
       </w:pPr>
-      <w:bookmarkStart w:id="27" w:name="_Toc536631679"/>
+      <w:bookmarkStart w:id="28" w:name="_Toc536631679"/>
       <w:r>
         <w:t>GOMC</w:t>
       </w:r>
-      <w:bookmarkEnd w:id="27"/>
+      <w:bookmarkEnd w:id="28"/>
     </w:p>
     <w:p>
       <w:pPr>
@@ -7617,14 +6917,12 @@
         <w:t xml:space="preserve">, </w:t>
       </w:r>
       <w:hyperlink w:anchor="CMake:" w:history="1">
-        <w:proofErr w:type="spellStart"/>
         <w:r>
           <w:rPr>
             <w:rStyle w:val="Hyperlink"/>
           </w:rPr>
           <w:t>CMake</w:t>
         </w:r>
-        <w:proofErr w:type="spellEnd"/>
       </w:hyperlink>
       <w:r>
         <w:t xml:space="preserve">, and </w:t>
@@ -7676,19 +6974,15 @@
         <w:ind w:firstLine="0"/>
       </w:pPr>
       <w:r>
+        <w:lastRenderedPageBreak/>
         <w:t>Change your directory to GOMC and give execution permission to the “</w:t>
       </w:r>
       <w:r>
         <w:t>metamake.sh”</w:t>
       </w:r>
       <w:r>
-        <w:t xml:space="preserve"> file by Copy the following command to your </w:t>
-      </w:r>
-      <w:proofErr w:type="spellStart"/>
-      <w:r>
-        <w:t>termina</w:t>
-      </w:r>
-      <w:proofErr w:type="spellEnd"/>
+        <w:t xml:space="preserve"> file by Copy the following command to your termina</w:t>
+      </w:r>
     </w:p>
     <w:p>
       <w:pPr>
@@ -7707,23 +7001,7 @@
         <w:ind w:firstLine="0"/>
       </w:pPr>
       <w:r>
-        <w:t xml:space="preserve">$ </w:t>
-      </w:r>
-      <w:proofErr w:type="spellStart"/>
-      <w:r>
-        <w:t>chmod</w:t>
-      </w:r>
-      <w:proofErr w:type="spellEnd"/>
-      <w:r>
-        <w:t xml:space="preserve">  </w:t>
-      </w:r>
-      <w:proofErr w:type="spellStart"/>
-      <w:r>
-        <w:t>u+x</w:t>
-      </w:r>
-      <w:proofErr w:type="spellEnd"/>
-      <w:r>
-        <w:t xml:space="preserve">  metamake.sh</w:t>
+        <w:t>$ chmod  u+x  metamake.sh</w:t>
       </w:r>
     </w:p>
     <w:p>
@@ -7781,23 +7059,18 @@
         </w:numPr>
         <w:ind w:left="0" w:hanging="540"/>
       </w:pPr>
-      <w:bookmarkStart w:id="28" w:name="_Toc536631680"/>
+      <w:bookmarkStart w:id="29" w:name="_Toc536631680"/>
       <w:r>
         <w:t>High throughput screening</w:t>
       </w:r>
-      <w:bookmarkEnd w:id="28"/>
-    </w:p>
-    <w:p>
-      <w:pPr>
-        <w:ind w:firstLine="0"/>
-      </w:pPr>
-      <w:r>
-        <w:t>We can access the workshop materials and high throughput screening script, by cloning  Workshop from GitHub. Navigate your terminal, where you wish to clone workshop. Copy the followi</w:t>
-      </w:r>
-      <w:bookmarkStart w:id="29" w:name="_GoBack"/>
       <w:bookmarkEnd w:id="29"/>
-      <w:r>
-        <w:t>ng command to your terminal.</w:t>
+    </w:p>
+    <w:p>
+      <w:pPr>
+        <w:ind w:firstLine="0"/>
+      </w:pPr>
+      <w:r>
+        <w:t>We can access the workshop materials and high throughput screening script, by cloning  Workshop from GitHub. Navigate your terminal, where you wish to clone workshop. Copy the following command to your terminal.</w:t>
       </w:r>
     </w:p>
     <w:p>
@@ -10438,7 +9711,7 @@
 </file>
 
 <file path=customXml/itemProps1.xml><?xml version="1.0" encoding="utf-8"?>
-<ds:datastoreItem xmlns:ds="http://schemas.openxmlformats.org/officeDocument/2006/customXml" ds:itemID="{BB0467DC-65F2-E945-8845-F63D8C79EB2D}">
+<ds:datastoreItem xmlns:ds="http://schemas.openxmlformats.org/officeDocument/2006/customXml" ds:itemID="{F9E143D4-6121-6648-A1E3-97C1B7709316}">
   <ds:schemaRefs>
     <ds:schemaRef ds:uri="http://schemas.openxmlformats.org/officeDocument/2006/bibliography"/>
   </ds:schemaRefs>

</xml_diff>